<commit_message>
Update Peer to Peer Messaging App Evaluation.docx
</commit_message>
<xml_diff>
--- a/Raw/doc/Peer to Peer Messaging App Evaluation.docx
+++ b/Raw/doc/Peer to Peer Messaging App Evaluation.docx
@@ -917,9 +917,1787 @@
         <w:tblLook w:val="04A0" w:firstRow="1" w:lastRow="0" w:firstColumn="1" w:lastColumn="0" w:noHBand="0" w:noVBand="1"/>
       </w:tblPr>
       <w:tblGrid>
+        <w:gridCol w:w="2547"/>
+        <w:gridCol w:w="2888"/>
+        <w:gridCol w:w="1136"/>
+        <w:gridCol w:w="2779"/>
+      </w:tblGrid>
+      <w:tr>
+        <w:tc>
+          <w:tcPr>
+            <w:tcW w:w="2547" w:type="dxa"/>
+          </w:tcPr>
+          <w:p>
+            <w:pPr>
+              <w:ind w:firstLine="0"/>
+            </w:pPr>
+            <w:r>
+              <w:t>Criteria</w:t>
+            </w:r>
+          </w:p>
+        </w:tc>
+        <w:tc>
+          <w:tcPr>
+            <w:tcW w:w="2888" w:type="dxa"/>
+          </w:tcPr>
+          <w:p>
+            <w:pPr>
+              <w:ind w:firstLine="0"/>
+            </w:pPr>
+            <w:r>
+              <w:t>Description</w:t>
+            </w:r>
+          </w:p>
+        </w:tc>
+        <w:tc>
+          <w:tcPr>
+            <w:tcW w:w="1136" w:type="dxa"/>
+          </w:tcPr>
+          <w:p>
+            <w:pPr>
+              <w:ind w:firstLine="0"/>
+            </w:pPr>
+            <w:r>
+              <w:t xml:space="preserve">Achieved </w:t>
+            </w:r>
+          </w:p>
+        </w:tc>
+        <w:tc>
+          <w:tcPr>
+            <w:tcW w:w="2779" w:type="dxa"/>
+          </w:tcPr>
+          <w:p>
+            <w:pPr>
+              <w:ind w:firstLine="0"/>
+            </w:pPr>
+            <w:r>
+              <w:t>Explanation</w:t>
+            </w:r>
+          </w:p>
+        </w:tc>
+      </w:tr>
+      <w:tr>
+        <w:tc>
+          <w:tcPr>
+            <w:tcW w:w="2547" w:type="dxa"/>
+          </w:tcPr>
+          <w:p>
+            <w:pPr>
+              <w:ind w:firstLine="0"/>
+            </w:pPr>
+            <w:r>
+              <w:t>Minimal loading times when switching between screens</w:t>
+            </w:r>
+            <w:sdt>
+              <w:sdtPr>
+                <w:id w:val="-1893257005"/>
+                <w:citation/>
+              </w:sdtPr>
+              <w:sdtContent>
+                <w:r>
+                  <w:fldChar w:fldCharType="begin"/>
+                </w:r>
+                <w:r>
+                  <w:rPr>
+                    <w:lang w:val="en-AU"/>
+                  </w:rPr>
+                  <w:instrText xml:space="preserve"> CITATION Con242 \l 3081 </w:instrText>
+                </w:r>
+                <w:r>
+                  <w:fldChar w:fldCharType="separate"/>
+                </w:r>
+                <w:r>
+                  <w:rPr>
+                    <w:noProof/>
+                    <w:lang w:val="en-AU"/>
+                  </w:rPr>
+                  <w:t xml:space="preserve"> (Cuffe, Peer to Peer Messaging App Evaluation Criteria and UI Mockup, 2024)</w:t>
+                </w:r>
+                <w:r>
+                  <w:fldChar w:fldCharType="end"/>
+                </w:r>
+              </w:sdtContent>
+            </w:sdt>
+          </w:p>
+        </w:tc>
+        <w:tc>
+          <w:tcPr>
+            <w:tcW w:w="2888" w:type="dxa"/>
+          </w:tcPr>
+          <w:p>
+            <w:pPr>
+              <w:ind w:firstLine="0"/>
+            </w:pPr>
+          </w:p>
+        </w:tc>
+        <w:tc>
+          <w:tcPr>
+            <w:tcW w:w="1136" w:type="dxa"/>
+          </w:tcPr>
+          <w:p>
+            <w:pPr>
+              <w:ind w:firstLine="0"/>
+              <w:rPr>
+                <w:rFonts w:ascii="Wingdings 2" w:hAnsi="Wingdings 2"/>
+                <w:color w:val="92D050"/>
+                <w:sz w:val="40"/>
+                <w:szCs w:val="40"/>
+              </w:rPr>
+            </w:pPr>
+            <w:r>
+              <w:rPr>
+                <w:rFonts w:ascii="Wingdings 2" w:hAnsi="Wingdings 2"/>
+                <w:color w:val="92D050"/>
+                <w:sz w:val="40"/>
+                <w:szCs w:val="40"/>
+              </w:rPr>
+              <w:t></w:t>
+            </w:r>
+          </w:p>
+        </w:tc>
+        <w:tc>
+          <w:tcPr>
+            <w:tcW w:w="2779" w:type="dxa"/>
+          </w:tcPr>
+          <w:p>
+            <w:pPr>
+              <w:ind w:firstLine="0"/>
+            </w:pPr>
+          </w:p>
+        </w:tc>
+      </w:tr>
+      <w:tr>
+        <w:tc>
+          <w:tcPr>
+            <w:tcW w:w="2547" w:type="dxa"/>
+          </w:tcPr>
+          <w:p>
+            <w:pPr>
+              <w:ind w:firstLine="0"/>
+            </w:pPr>
+            <w:r>
+              <w:t>Timely</w:t>
+            </w:r>
+            <w:r>
+              <w:t xml:space="preserve"> </w:t>
+            </w:r>
+            <w:r>
+              <w:t>delivery of messages received less than 1 day after sent</w:t>
+            </w:r>
+            <w:sdt>
+              <w:sdtPr>
+                <w:id w:val="1342892239"/>
+                <w:citation/>
+              </w:sdtPr>
+              <w:sdtContent>
+                <w:r>
+                  <w:fldChar w:fldCharType="begin"/>
+                </w:r>
+                <w:r>
+                  <w:rPr>
+                    <w:lang w:val="en-AU"/>
+                  </w:rPr>
+                  <w:instrText xml:space="preserve"> CITATION Con242 \l 3081 </w:instrText>
+                </w:r>
+                <w:r>
+                  <w:fldChar w:fldCharType="separate"/>
+                </w:r>
+                <w:r>
+                  <w:rPr>
+                    <w:noProof/>
+                    <w:lang w:val="en-AU"/>
+                  </w:rPr>
+                  <w:t xml:space="preserve"> (Cuffe, Peer to Peer Messaging App Evaluation Criteria and UI Mockup, 2024)</w:t>
+                </w:r>
+                <w:r>
+                  <w:fldChar w:fldCharType="end"/>
+                </w:r>
+              </w:sdtContent>
+            </w:sdt>
+          </w:p>
+        </w:tc>
+        <w:tc>
+          <w:tcPr>
+            <w:tcW w:w="2888" w:type="dxa"/>
+          </w:tcPr>
+          <w:p>
+            <w:pPr>
+              <w:ind w:firstLine="0"/>
+            </w:pPr>
+            <w:bookmarkStart w:id="1" w:name="_GoBack"/>
+            <w:bookmarkEnd w:id="1"/>
+          </w:p>
+        </w:tc>
+        <w:tc>
+          <w:tcPr>
+            <w:tcW w:w="1136" w:type="dxa"/>
+          </w:tcPr>
+          <w:p>
+            <w:pPr>
+              <w:ind w:firstLine="0"/>
+              <w:rPr>
+                <w:rFonts w:ascii="Wingdings 2" w:hAnsi="Wingdings 2"/>
+                <w:color w:val="92D050"/>
+                <w:sz w:val="40"/>
+                <w:szCs w:val="40"/>
+              </w:rPr>
+            </w:pPr>
+            <w:r>
+              <w:rPr>
+                <w:rFonts w:ascii="Wingdings 2" w:hAnsi="Wingdings 2"/>
+                <w:color w:val="92D050"/>
+                <w:sz w:val="40"/>
+                <w:szCs w:val="40"/>
+              </w:rPr>
+              <w:t></w:t>
+            </w:r>
+          </w:p>
+        </w:tc>
+        <w:tc>
+          <w:tcPr>
+            <w:tcW w:w="2779" w:type="dxa"/>
+          </w:tcPr>
+          <w:p>
+            <w:pPr>
+              <w:ind w:firstLine="0"/>
+            </w:pPr>
+          </w:p>
+        </w:tc>
+      </w:tr>
+      <w:tr>
+        <w:tc>
+          <w:tcPr>
+            <w:tcW w:w="2547" w:type="dxa"/>
+          </w:tcPr>
+          <w:p>
+            <w:pPr>
+              <w:ind w:firstLine="0"/>
+            </w:pPr>
+            <w:r>
+              <w:t>Zero cost for the life time of the product on both the user and developer ends</w:t>
+            </w:r>
+            <w:sdt>
+              <w:sdtPr>
+                <w:id w:val="142928956"/>
+                <w:citation/>
+              </w:sdtPr>
+              <w:sdtContent>
+                <w:r>
+                  <w:fldChar w:fldCharType="begin"/>
+                </w:r>
+                <w:r>
+                  <w:rPr>
+                    <w:lang w:val="en-AU"/>
+                  </w:rPr>
+                  <w:instrText xml:space="preserve"> CITATION Con242 \l 3081 </w:instrText>
+                </w:r>
+                <w:r>
+                  <w:fldChar w:fldCharType="separate"/>
+                </w:r>
+                <w:r>
+                  <w:rPr>
+                    <w:noProof/>
+                    <w:lang w:val="en-AU"/>
+                  </w:rPr>
+                  <w:t xml:space="preserve"> (Cuffe, Peer to Peer Messaging App Evaluation Criteria and UI Mockup, 2024)</w:t>
+                </w:r>
+                <w:r>
+                  <w:fldChar w:fldCharType="end"/>
+                </w:r>
+              </w:sdtContent>
+            </w:sdt>
+          </w:p>
+        </w:tc>
+        <w:tc>
+          <w:tcPr>
+            <w:tcW w:w="2888" w:type="dxa"/>
+          </w:tcPr>
+          <w:p>
+            <w:pPr>
+              <w:ind w:firstLine="0"/>
+            </w:pPr>
+          </w:p>
+        </w:tc>
+        <w:tc>
+          <w:tcPr>
+            <w:tcW w:w="1136" w:type="dxa"/>
+          </w:tcPr>
+          <w:p>
+            <w:pPr>
+              <w:ind w:firstLine="0"/>
+              <w:rPr>
+                <w:rFonts w:ascii="Wingdings 2" w:hAnsi="Wingdings 2"/>
+                <w:sz w:val="40"/>
+                <w:szCs w:val="40"/>
+              </w:rPr>
+            </w:pPr>
+            <w:r>
+              <w:rPr>
+                <w:rFonts w:ascii="Wingdings 2" w:hAnsi="Wingdings 2"/>
+                <w:color w:val="FF0000"/>
+                <w:sz w:val="40"/>
+                <w:szCs w:val="40"/>
+              </w:rPr>
+              <w:t></w:t>
+            </w:r>
+          </w:p>
+        </w:tc>
+        <w:tc>
+          <w:tcPr>
+            <w:tcW w:w="2779" w:type="dxa"/>
+          </w:tcPr>
+          <w:p>
+            <w:pPr>
+              <w:ind w:firstLine="0"/>
+            </w:pPr>
+          </w:p>
+        </w:tc>
+      </w:tr>
+      <w:tr>
+        <w:tc>
+          <w:tcPr>
+            <w:tcW w:w="2547" w:type="dxa"/>
+          </w:tcPr>
+          <w:p>
+            <w:pPr>
+              <w:ind w:firstLine="0"/>
+            </w:pPr>
+            <w:r>
+              <w:t>Takes less than half an hour to learn the user interface.</w:t>
+            </w:r>
+            <w:sdt>
+              <w:sdtPr>
+                <w:id w:val="1290467848"/>
+                <w:citation/>
+              </w:sdtPr>
+              <w:sdtContent>
+                <w:r>
+                  <w:fldChar w:fldCharType="begin"/>
+                </w:r>
+                <w:r>
+                  <w:rPr>
+                    <w:lang w:val="en-AU"/>
+                  </w:rPr>
+                  <w:instrText xml:space="preserve"> CITATION Con242 \l 3081 </w:instrText>
+                </w:r>
+                <w:r>
+                  <w:fldChar w:fldCharType="separate"/>
+                </w:r>
+                <w:r>
+                  <w:rPr>
+                    <w:noProof/>
+                    <w:lang w:val="en-AU"/>
+                  </w:rPr>
+                  <w:t xml:space="preserve"> (Cuffe, Peer to Peer Messaging App Evaluation Criteria and UI Mockup, 2024)</w:t>
+                </w:r>
+                <w:r>
+                  <w:fldChar w:fldCharType="end"/>
+                </w:r>
+              </w:sdtContent>
+            </w:sdt>
+          </w:p>
+        </w:tc>
+        <w:tc>
+          <w:tcPr>
+            <w:tcW w:w="2888" w:type="dxa"/>
+          </w:tcPr>
+          <w:p>
+            <w:pPr>
+              <w:ind w:firstLine="0"/>
+            </w:pPr>
+          </w:p>
+        </w:tc>
+        <w:tc>
+          <w:tcPr>
+            <w:tcW w:w="1136" w:type="dxa"/>
+          </w:tcPr>
+          <w:p>
+            <w:pPr>
+              <w:ind w:firstLine="0"/>
+              <w:rPr>
+                <w:rFonts w:ascii="Wingdings 2" w:hAnsi="Wingdings 2"/>
+                <w:color w:val="92D050"/>
+                <w:sz w:val="40"/>
+                <w:szCs w:val="40"/>
+              </w:rPr>
+            </w:pPr>
+            <w:r>
+              <w:rPr>
+                <w:rFonts w:ascii="Wingdings 2" w:hAnsi="Wingdings 2"/>
+                <w:color w:val="92D050"/>
+                <w:sz w:val="40"/>
+                <w:szCs w:val="40"/>
+              </w:rPr>
+              <w:t></w:t>
+            </w:r>
+          </w:p>
+        </w:tc>
+        <w:tc>
+          <w:tcPr>
+            <w:tcW w:w="2779" w:type="dxa"/>
+          </w:tcPr>
+          <w:p>
+            <w:pPr>
+              <w:ind w:firstLine="0"/>
+            </w:pPr>
+          </w:p>
+        </w:tc>
+      </w:tr>
+      <w:tr>
+        <w:tc>
+          <w:tcPr>
+            <w:tcW w:w="2547" w:type="dxa"/>
+          </w:tcPr>
+          <w:p>
+            <w:pPr>
+              <w:ind w:firstLine="0"/>
+            </w:pPr>
+            <w:r>
+              <w:t>No evident major security flaws</w:t>
+            </w:r>
+            <w:sdt>
+              <w:sdtPr>
+                <w:id w:val="-1168165056"/>
+                <w:citation/>
+              </w:sdtPr>
+              <w:sdtContent>
+                <w:r>
+                  <w:fldChar w:fldCharType="begin"/>
+                </w:r>
+                <w:r>
+                  <w:rPr>
+                    <w:lang w:val="en-AU"/>
+                  </w:rPr>
+                  <w:instrText xml:space="preserve"> CITATION Con242 \l 3081 </w:instrText>
+                </w:r>
+                <w:r>
+                  <w:fldChar w:fldCharType="separate"/>
+                </w:r>
+                <w:r>
+                  <w:rPr>
+                    <w:noProof/>
+                    <w:lang w:val="en-AU"/>
+                  </w:rPr>
+                  <w:t xml:space="preserve"> (Cuffe, Peer to Peer Messaging App Evaluation Criteria and UI Mockup, 2024)</w:t>
+                </w:r>
+                <w:r>
+                  <w:fldChar w:fldCharType="end"/>
+                </w:r>
+              </w:sdtContent>
+            </w:sdt>
+          </w:p>
+        </w:tc>
+        <w:tc>
+          <w:tcPr>
+            <w:tcW w:w="2888" w:type="dxa"/>
+          </w:tcPr>
+          <w:p>
+            <w:pPr>
+              <w:ind w:firstLine="0"/>
+            </w:pPr>
+          </w:p>
+        </w:tc>
+        <w:tc>
+          <w:tcPr>
+            <w:tcW w:w="1136" w:type="dxa"/>
+          </w:tcPr>
+          <w:p>
+            <w:pPr>
+              <w:ind w:firstLine="0"/>
+              <w:rPr>
+                <w:rFonts w:ascii="Wingdings 2" w:hAnsi="Wingdings 2"/>
+                <w:color w:val="92D050"/>
+                <w:sz w:val="40"/>
+                <w:szCs w:val="40"/>
+              </w:rPr>
+            </w:pPr>
+            <w:r>
+              <w:rPr>
+                <w:rFonts w:ascii="Wingdings 2" w:hAnsi="Wingdings 2"/>
+                <w:color w:val="92D050"/>
+                <w:sz w:val="40"/>
+                <w:szCs w:val="40"/>
+              </w:rPr>
+              <w:t></w:t>
+            </w:r>
+          </w:p>
+        </w:tc>
+        <w:tc>
+          <w:tcPr>
+            <w:tcW w:w="2779" w:type="dxa"/>
+          </w:tcPr>
+          <w:p>
+            <w:pPr>
+              <w:ind w:firstLine="0"/>
+            </w:pPr>
+          </w:p>
+        </w:tc>
+      </w:tr>
+      <w:tr>
+        <w:tc>
+          <w:tcPr>
+            <w:tcW w:w="2547" w:type="dxa"/>
+          </w:tcPr>
+          <w:p>
+            <w:pPr>
+              <w:ind w:firstLine="0"/>
+            </w:pPr>
+            <w:r>
+              <w:t>Less than five minor security flaws</w:t>
+            </w:r>
+            <w:sdt>
+              <w:sdtPr>
+                <w:id w:val="469175998"/>
+                <w:citation/>
+              </w:sdtPr>
+              <w:sdtContent>
+                <w:r>
+                  <w:fldChar w:fldCharType="begin"/>
+                </w:r>
+                <w:r>
+                  <w:rPr>
+                    <w:lang w:val="en-AU"/>
+                  </w:rPr>
+                  <w:instrText xml:space="preserve"> CITATION Con242 \l 3081 </w:instrText>
+                </w:r>
+                <w:r>
+                  <w:fldChar w:fldCharType="separate"/>
+                </w:r>
+                <w:r>
+                  <w:rPr>
+                    <w:noProof/>
+                    <w:lang w:val="en-AU"/>
+                  </w:rPr>
+                  <w:t xml:space="preserve"> (Cuffe, Peer to Peer Messaging App Evaluation Criteria and UI Mockup, 2024)</w:t>
+                </w:r>
+                <w:r>
+                  <w:fldChar w:fldCharType="end"/>
+                </w:r>
+              </w:sdtContent>
+            </w:sdt>
+          </w:p>
+        </w:tc>
+        <w:tc>
+          <w:tcPr>
+            <w:tcW w:w="2888" w:type="dxa"/>
+          </w:tcPr>
+          <w:p>
+            <w:pPr>
+              <w:ind w:firstLine="0"/>
+            </w:pPr>
+          </w:p>
+        </w:tc>
+        <w:tc>
+          <w:tcPr>
+            <w:tcW w:w="1136" w:type="dxa"/>
+          </w:tcPr>
+          <w:p>
+            <w:pPr>
+              <w:ind w:firstLine="0"/>
+              <w:rPr>
+                <w:rFonts w:ascii="Wingdings 2" w:hAnsi="Wingdings 2"/>
+                <w:color w:val="92D050"/>
+                <w:sz w:val="40"/>
+                <w:szCs w:val="40"/>
+              </w:rPr>
+            </w:pPr>
+            <w:r>
+              <w:rPr>
+                <w:rFonts w:ascii="Wingdings 2" w:hAnsi="Wingdings 2"/>
+                <w:color w:val="92D050"/>
+                <w:sz w:val="40"/>
+                <w:szCs w:val="40"/>
+              </w:rPr>
+              <w:t></w:t>
+            </w:r>
+          </w:p>
+        </w:tc>
+        <w:tc>
+          <w:tcPr>
+            <w:tcW w:w="2779" w:type="dxa"/>
+          </w:tcPr>
+          <w:p>
+            <w:pPr>
+              <w:ind w:firstLine="0"/>
+            </w:pPr>
+          </w:p>
+        </w:tc>
+      </w:tr>
+      <w:tr>
+        <w:tc>
+          <w:tcPr>
+            <w:tcW w:w="2547" w:type="dxa"/>
+          </w:tcPr>
+          <w:p>
+            <w:pPr>
+              <w:ind w:firstLine="0"/>
+            </w:pPr>
+            <w:r>
+              <w:t>Less than two software failures per 24 hours of use.</w:t>
+            </w:r>
+            <w:sdt>
+              <w:sdtPr>
+                <w:id w:val="2070765322"/>
+                <w:citation/>
+              </w:sdtPr>
+              <w:sdtContent>
+                <w:r>
+                  <w:fldChar w:fldCharType="begin"/>
+                </w:r>
+                <w:r>
+                  <w:rPr>
+                    <w:lang w:val="en-AU"/>
+                  </w:rPr>
+                  <w:instrText xml:space="preserve"> CITATION Con242 \l 3081 </w:instrText>
+                </w:r>
+                <w:r>
+                  <w:fldChar w:fldCharType="separate"/>
+                </w:r>
+                <w:r>
+                  <w:rPr>
+                    <w:noProof/>
+                    <w:lang w:val="en-AU"/>
+                  </w:rPr>
+                  <w:t xml:space="preserve"> (Cuffe, Peer to Peer Messaging App Evaluation Criteria and UI Mockup, 2024)</w:t>
+                </w:r>
+                <w:r>
+                  <w:fldChar w:fldCharType="end"/>
+                </w:r>
+              </w:sdtContent>
+            </w:sdt>
+          </w:p>
+        </w:tc>
+        <w:tc>
+          <w:tcPr>
+            <w:tcW w:w="2888" w:type="dxa"/>
+          </w:tcPr>
+          <w:p>
+            <w:pPr>
+              <w:ind w:firstLine="0"/>
+            </w:pPr>
+          </w:p>
+        </w:tc>
+        <w:tc>
+          <w:tcPr>
+            <w:tcW w:w="1136" w:type="dxa"/>
+          </w:tcPr>
+          <w:p>
+            <w:pPr>
+              <w:ind w:firstLine="0"/>
+              <w:rPr>
+                <w:rFonts w:ascii="Wingdings 2" w:hAnsi="Wingdings 2"/>
+                <w:color w:val="92D050"/>
+                <w:sz w:val="40"/>
+                <w:szCs w:val="40"/>
+              </w:rPr>
+            </w:pPr>
+            <w:r>
+              <w:rPr>
+                <w:rFonts w:ascii="Wingdings 2" w:hAnsi="Wingdings 2"/>
+                <w:color w:val="92D050"/>
+                <w:sz w:val="40"/>
+                <w:szCs w:val="40"/>
+              </w:rPr>
+              <w:t></w:t>
+            </w:r>
+          </w:p>
+        </w:tc>
+        <w:tc>
+          <w:tcPr>
+            <w:tcW w:w="2779" w:type="dxa"/>
+          </w:tcPr>
+          <w:p>
+            <w:pPr>
+              <w:ind w:firstLine="0"/>
+            </w:pPr>
+          </w:p>
+        </w:tc>
+      </w:tr>
+      <w:tr>
+        <w:tc>
+          <w:tcPr>
+            <w:tcW w:w="2547" w:type="dxa"/>
+          </w:tcPr>
+          <w:p>
+            <w:pPr>
+              <w:ind w:firstLine="0"/>
+            </w:pPr>
+            <w:r>
+              <w:lastRenderedPageBreak/>
+              <w:t>Can handle up to 100 users on one network with only minor performance losses</w:t>
+            </w:r>
+            <w:sdt>
+              <w:sdtPr>
+                <w:id w:val="1379048255"/>
+                <w:citation/>
+              </w:sdtPr>
+              <w:sdtContent>
+                <w:r>
+                  <w:fldChar w:fldCharType="begin"/>
+                </w:r>
+                <w:r>
+                  <w:rPr>
+                    <w:lang w:val="en-AU"/>
+                  </w:rPr>
+                  <w:instrText xml:space="preserve"> CITATION Con242 \l 3081 </w:instrText>
+                </w:r>
+                <w:r>
+                  <w:fldChar w:fldCharType="separate"/>
+                </w:r>
+                <w:r>
+                  <w:rPr>
+                    <w:noProof/>
+                    <w:lang w:val="en-AU"/>
+                  </w:rPr>
+                  <w:t xml:space="preserve"> (Cuffe, Peer to Peer Messaging App Evaluation Criteria and UI Mockup, 2024)</w:t>
+                </w:r>
+                <w:r>
+                  <w:fldChar w:fldCharType="end"/>
+                </w:r>
+              </w:sdtContent>
+            </w:sdt>
+            <w:r>
+              <w:t>.</w:t>
+            </w:r>
+          </w:p>
+        </w:tc>
+        <w:tc>
+          <w:tcPr>
+            <w:tcW w:w="2888" w:type="dxa"/>
+          </w:tcPr>
+          <w:p>
+            <w:pPr>
+              <w:ind w:firstLine="0"/>
+            </w:pPr>
+          </w:p>
+        </w:tc>
+        <w:tc>
+          <w:tcPr>
+            <w:tcW w:w="1136" w:type="dxa"/>
+          </w:tcPr>
+          <w:p>
+            <w:pPr>
+              <w:ind w:firstLine="0"/>
+              <w:rPr>
+                <w:rFonts w:ascii="Wingdings 2" w:hAnsi="Wingdings 2"/>
+                <w:color w:val="92D050"/>
+                <w:sz w:val="40"/>
+                <w:szCs w:val="40"/>
+              </w:rPr>
+            </w:pPr>
+            <w:r>
+              <w:rPr>
+                <w:rFonts w:ascii="Wingdings 2" w:hAnsi="Wingdings 2"/>
+                <w:color w:val="92D050"/>
+                <w:sz w:val="40"/>
+                <w:szCs w:val="40"/>
+              </w:rPr>
+              <w:t></w:t>
+            </w:r>
+          </w:p>
+        </w:tc>
+        <w:tc>
+          <w:tcPr>
+            <w:tcW w:w="2779" w:type="dxa"/>
+          </w:tcPr>
+          <w:p>
+            <w:pPr>
+              <w:ind w:firstLine="0"/>
+            </w:pPr>
+          </w:p>
+        </w:tc>
+      </w:tr>
+      <w:tr>
+        <w:tc>
+          <w:tcPr>
+            <w:tcW w:w="2547" w:type="dxa"/>
+          </w:tcPr>
+          <w:p>
+            <w:pPr>
+              <w:ind w:firstLine="0"/>
+            </w:pPr>
+            <w:r>
+              <w:t>Can send and receive at least 50 messages per hour</w:t>
+            </w:r>
+            <w:sdt>
+              <w:sdtPr>
+                <w:id w:val="857780146"/>
+                <w:citation/>
+              </w:sdtPr>
+              <w:sdtContent>
+                <w:r>
+                  <w:fldChar w:fldCharType="begin"/>
+                </w:r>
+                <w:r>
+                  <w:rPr>
+                    <w:lang w:val="en-AU"/>
+                  </w:rPr>
+                  <w:instrText xml:space="preserve"> CITATION Con242 \l 3081 </w:instrText>
+                </w:r>
+                <w:r>
+                  <w:fldChar w:fldCharType="separate"/>
+                </w:r>
+                <w:r>
+                  <w:rPr>
+                    <w:noProof/>
+                    <w:lang w:val="en-AU"/>
+                  </w:rPr>
+                  <w:t xml:space="preserve"> (Cuffe, Peer to Peer Messaging App Evaluation Criteria and UI Mockup, 2024)</w:t>
+                </w:r>
+                <w:r>
+                  <w:fldChar w:fldCharType="end"/>
+                </w:r>
+              </w:sdtContent>
+            </w:sdt>
+          </w:p>
+        </w:tc>
+        <w:tc>
+          <w:tcPr>
+            <w:tcW w:w="2888" w:type="dxa"/>
+          </w:tcPr>
+          <w:p>
+            <w:pPr>
+              <w:ind w:firstLine="0"/>
+            </w:pPr>
+          </w:p>
+        </w:tc>
+        <w:tc>
+          <w:tcPr>
+            <w:tcW w:w="1136" w:type="dxa"/>
+          </w:tcPr>
+          <w:p>
+            <w:pPr>
+              <w:ind w:firstLine="0"/>
+              <w:rPr>
+                <w:rFonts w:ascii="Wingdings 2" w:hAnsi="Wingdings 2"/>
+                <w:color w:val="92D050"/>
+                <w:sz w:val="40"/>
+                <w:szCs w:val="40"/>
+              </w:rPr>
+            </w:pPr>
+            <w:r>
+              <w:rPr>
+                <w:rFonts w:ascii="Wingdings 2" w:hAnsi="Wingdings 2"/>
+                <w:color w:val="92D050"/>
+                <w:sz w:val="40"/>
+                <w:szCs w:val="40"/>
+              </w:rPr>
+              <w:t></w:t>
+            </w:r>
+          </w:p>
+        </w:tc>
+        <w:tc>
+          <w:tcPr>
+            <w:tcW w:w="2779" w:type="dxa"/>
+          </w:tcPr>
+          <w:p>
+            <w:pPr>
+              <w:ind w:firstLine="0"/>
+            </w:pPr>
+          </w:p>
+        </w:tc>
+      </w:tr>
+      <w:tr>
+        <w:tc>
+          <w:tcPr>
+            <w:tcW w:w="2547" w:type="dxa"/>
+          </w:tcPr>
+          <w:p>
+            <w:pPr>
+              <w:ind w:firstLine="0"/>
+            </w:pPr>
+            <w:r>
+              <w:t>Validates the reason for contact on all teacher student communication</w:t>
+            </w:r>
+            <w:sdt>
+              <w:sdtPr>
+                <w:id w:val="-794597400"/>
+                <w:citation/>
+              </w:sdtPr>
+              <w:sdtContent>
+                <w:r>
+                  <w:fldChar w:fldCharType="begin"/>
+                </w:r>
+                <w:r>
+                  <w:rPr>
+                    <w:lang w:val="en-AU"/>
+                  </w:rPr>
+                  <w:instrText xml:space="preserve"> CITATION Con242 \l 3081 </w:instrText>
+                </w:r>
+                <w:r>
+                  <w:fldChar w:fldCharType="separate"/>
+                </w:r>
+                <w:r>
+                  <w:rPr>
+                    <w:noProof/>
+                    <w:lang w:val="en-AU"/>
+                  </w:rPr>
+                  <w:t xml:space="preserve"> (Cuffe, Peer to Peer Messaging App Evaluation Criteria and UI Mockup, 2024)</w:t>
+                </w:r>
+                <w:r>
+                  <w:fldChar w:fldCharType="end"/>
+                </w:r>
+              </w:sdtContent>
+            </w:sdt>
+          </w:p>
+        </w:tc>
+        <w:tc>
+          <w:tcPr>
+            <w:tcW w:w="2888" w:type="dxa"/>
+          </w:tcPr>
+          <w:p>
+            <w:pPr>
+              <w:ind w:firstLine="0"/>
+            </w:pPr>
+          </w:p>
+        </w:tc>
+        <w:tc>
+          <w:tcPr>
+            <w:tcW w:w="1136" w:type="dxa"/>
+          </w:tcPr>
+          <w:p>
+            <w:pPr>
+              <w:ind w:firstLine="0"/>
+              <w:rPr>
+                <w:rFonts w:ascii="Wingdings 2" w:hAnsi="Wingdings 2"/>
+                <w:color w:val="FF0000"/>
+                <w:sz w:val="40"/>
+                <w:szCs w:val="40"/>
+              </w:rPr>
+            </w:pPr>
+            <w:r>
+              <w:rPr>
+                <w:rFonts w:ascii="Wingdings 2" w:hAnsi="Wingdings 2"/>
+                <w:color w:val="FF0000"/>
+                <w:sz w:val="40"/>
+                <w:szCs w:val="40"/>
+              </w:rPr>
+              <w:t></w:t>
+            </w:r>
+          </w:p>
+        </w:tc>
+        <w:tc>
+          <w:tcPr>
+            <w:tcW w:w="2779" w:type="dxa"/>
+          </w:tcPr>
+          <w:p>
+            <w:pPr>
+              <w:ind w:firstLine="0"/>
+            </w:pPr>
+          </w:p>
+        </w:tc>
+      </w:tr>
+      <w:tr>
+        <w:tc>
+          <w:tcPr>
+            <w:tcW w:w="2547" w:type="dxa"/>
+          </w:tcPr>
+          <w:p>
+            <w:pPr>
+              <w:ind w:firstLine="0"/>
+            </w:pPr>
+            <w:r>
+              <w:t>Moderators can view all messages on the network</w:t>
+            </w:r>
+            <w:sdt>
+              <w:sdtPr>
+                <w:id w:val="1725327259"/>
+                <w:citation/>
+              </w:sdtPr>
+              <w:sdtContent>
+                <w:r>
+                  <w:fldChar w:fldCharType="begin"/>
+                </w:r>
+                <w:r>
+                  <w:rPr>
+                    <w:lang w:val="en-AU"/>
+                  </w:rPr>
+                  <w:instrText xml:space="preserve"> CITATION Con242 \l 3081 </w:instrText>
+                </w:r>
+                <w:r>
+                  <w:fldChar w:fldCharType="separate"/>
+                </w:r>
+                <w:r>
+                  <w:rPr>
+                    <w:noProof/>
+                    <w:lang w:val="en-AU"/>
+                  </w:rPr>
+                  <w:t xml:space="preserve"> (Cuffe, Peer to Peer Messaging App Evaluation Criteria and UI Mockup, 2024)</w:t>
+                </w:r>
+                <w:r>
+                  <w:fldChar w:fldCharType="end"/>
+                </w:r>
+              </w:sdtContent>
+            </w:sdt>
+          </w:p>
+        </w:tc>
+        <w:tc>
+          <w:tcPr>
+            <w:tcW w:w="2888" w:type="dxa"/>
+          </w:tcPr>
+          <w:p>
+            <w:pPr>
+              <w:ind w:firstLine="0"/>
+            </w:pPr>
+          </w:p>
+        </w:tc>
+        <w:tc>
+          <w:tcPr>
+            <w:tcW w:w="1136" w:type="dxa"/>
+          </w:tcPr>
+          <w:p>
+            <w:pPr>
+              <w:ind w:firstLine="0"/>
+              <w:rPr>
+                <w:rFonts w:ascii="Wingdings 2" w:hAnsi="Wingdings 2"/>
+                <w:color w:val="FF0000"/>
+                <w:sz w:val="40"/>
+                <w:szCs w:val="40"/>
+              </w:rPr>
+            </w:pPr>
+            <w:r>
+              <w:rPr>
+                <w:rFonts w:ascii="Wingdings 2" w:hAnsi="Wingdings 2"/>
+                <w:color w:val="FF0000"/>
+                <w:sz w:val="40"/>
+                <w:szCs w:val="40"/>
+              </w:rPr>
+              <w:t></w:t>
+            </w:r>
+          </w:p>
+        </w:tc>
+        <w:tc>
+          <w:tcPr>
+            <w:tcW w:w="2779" w:type="dxa"/>
+          </w:tcPr>
+          <w:p>
+            <w:pPr>
+              <w:ind w:firstLine="0"/>
+            </w:pPr>
+          </w:p>
+        </w:tc>
+      </w:tr>
+    </w:tbl>
+    <w:p>
+      <w:pPr>
+        <w:pStyle w:val="Heading2"/>
+      </w:pPr>
+      <w:bookmarkStart w:id="2" w:name="_Toc177631034"/>
+      <w:r>
+        <w:t>Summary</w:t>
+      </w:r>
+      <w:bookmarkEnd w:id="2"/>
+    </w:p>
+    <w:p>
+      <w:pPr>
+        <w:rPr>
+          <w:rFonts w:asciiTheme="majorHAnsi" w:eastAsiaTheme="majorEastAsia" w:hAnsiTheme="majorHAnsi" w:cstheme="majorBidi"/>
+          <w:b/>
+          <w:bCs/>
+        </w:rPr>
+      </w:pPr>
+      <w:bookmarkStart w:id="3" w:name="_Toc177631035"/>
+      <w:r>
+        <w:br w:type="page"/>
+      </w:r>
+    </w:p>
+    <w:p>
+      <w:pPr>
+        <w:pStyle w:val="Heading1"/>
+      </w:pPr>
+    </w:p>
+    <w:p>
+      <w:pPr>
+        <w:pStyle w:val="Heading1"/>
+      </w:pPr>
+      <w:r>
+        <w:t>Functional requirements</w:t>
+      </w:r>
+      <w:bookmarkEnd w:id="3"/>
+    </w:p>
+    <w:tbl>
+      <w:tblPr>
+        <w:tblStyle w:val="TableGrid"/>
+        <w:tblW w:w="0" w:type="auto"/>
+        <w:tblLook w:val="04A0" w:firstRow="1" w:lastRow="0" w:firstColumn="1" w:lastColumn="0" w:noHBand="0" w:noVBand="1"/>
+      </w:tblPr>
+      <w:tblGrid>
+        <w:gridCol w:w="1555"/>
+        <w:gridCol w:w="4367"/>
+        <w:gridCol w:w="1136"/>
+        <w:gridCol w:w="2292"/>
+      </w:tblGrid>
+      <w:tr>
+        <w:tc>
+          <w:tcPr>
+            <w:tcW w:w="1555" w:type="dxa"/>
+          </w:tcPr>
+          <w:p>
+            <w:pPr>
+              <w:ind w:firstLine="0"/>
+            </w:pPr>
+            <w:r>
+              <w:t>Criteria</w:t>
+            </w:r>
+          </w:p>
+        </w:tc>
+        <w:tc>
+          <w:tcPr>
+            <w:tcW w:w="4367" w:type="dxa"/>
+          </w:tcPr>
+          <w:p>
+            <w:pPr>
+              <w:ind w:firstLine="0"/>
+            </w:pPr>
+            <w:r>
+              <w:t>Description</w:t>
+            </w:r>
+          </w:p>
+        </w:tc>
+        <w:tc>
+          <w:tcPr>
+            <w:tcW w:w="1136" w:type="dxa"/>
+          </w:tcPr>
+          <w:p>
+            <w:pPr>
+              <w:ind w:firstLine="0"/>
+            </w:pPr>
+            <w:r>
+              <w:t xml:space="preserve">Achieved </w:t>
+            </w:r>
+          </w:p>
+        </w:tc>
+        <w:tc>
+          <w:tcPr>
+            <w:tcW w:w="2292" w:type="dxa"/>
+          </w:tcPr>
+          <w:p>
+            <w:pPr>
+              <w:ind w:firstLine="0"/>
+            </w:pPr>
+            <w:r>
+              <w:t>Explanation</w:t>
+            </w:r>
+          </w:p>
+        </w:tc>
+      </w:tr>
+      <w:tr>
+        <w:tc>
+          <w:tcPr>
+            <w:tcW w:w="1555" w:type="dxa"/>
+          </w:tcPr>
+          <w:p>
+            <w:pPr>
+              <w:ind w:firstLine="0"/>
+            </w:pPr>
+            <w:r>
+              <w:t>Send messages</w:t>
+            </w:r>
+            <w:sdt>
+              <w:sdtPr>
+                <w:id w:val="-165860753"/>
+                <w:citation/>
+              </w:sdtPr>
+              <w:sdtContent>
+                <w:r>
+                  <w:fldChar w:fldCharType="begin"/>
+                </w:r>
+                <w:r>
+                  <w:rPr>
+                    <w:lang w:val="en-AU"/>
+                  </w:rPr>
+                  <w:instrText xml:space="preserve">CITATION Con241 \l 3081 </w:instrText>
+                </w:r>
+                <w:r>
+                  <w:fldChar w:fldCharType="separate"/>
+                </w:r>
+                <w:r>
+                  <w:rPr>
+                    <w:noProof/>
+                    <w:lang w:val="en-AU"/>
+                  </w:rPr>
+                  <w:t xml:space="preserve"> (Cuffe, Peer to Peer Messaging App Software Requirements Specification Document (SRS)., 2024)</w:t>
+                </w:r>
+                <w:r>
+                  <w:fldChar w:fldCharType="end"/>
+                </w:r>
+              </w:sdtContent>
+            </w:sdt>
+          </w:p>
+        </w:tc>
+        <w:tc>
+          <w:tcPr>
+            <w:tcW w:w="4367" w:type="dxa"/>
+          </w:tcPr>
+          <w:p>
+            <w:pPr>
+              <w:rPr>
+                <w:lang w:val="en-AU" w:eastAsia="en-AU"/>
+              </w:rPr>
+            </w:pPr>
+            <w:r>
+              <w:rPr>
+                <w:lang w:val="en-AU" w:eastAsia="en-AU"/>
+              </w:rPr>
+              <w:t>A messaging app must by definition have the ability to send messages.</w:t>
+            </w:r>
+            <w:sdt>
+              <w:sdtPr>
+                <w:rPr>
+                  <w:lang w:val="en-AU" w:eastAsia="en-AU"/>
+                </w:rPr>
+                <w:id w:val="-1169161278"/>
+                <w:citation/>
+              </w:sdtPr>
+              <w:sdtContent>
+                <w:r>
+                  <w:rPr>
+                    <w:lang w:val="en-AU" w:eastAsia="en-AU"/>
+                  </w:rPr>
+                  <w:fldChar w:fldCharType="begin"/>
+                </w:r>
+                <w:r>
+                  <w:rPr>
+                    <w:lang w:val="en-AU" w:eastAsia="en-AU"/>
+                  </w:rPr>
+                  <w:instrText xml:space="preserve"> CITATION Con241 \l 3081 </w:instrText>
+                </w:r>
+                <w:r>
+                  <w:rPr>
+                    <w:lang w:val="en-AU" w:eastAsia="en-AU"/>
+                  </w:rPr>
+                  <w:fldChar w:fldCharType="separate"/>
+                </w:r>
+                <w:r>
+                  <w:rPr>
+                    <w:noProof/>
+                    <w:lang w:val="en-AU" w:eastAsia="en-AU"/>
+                  </w:rPr>
+                  <w:t xml:space="preserve"> (Cuffe, Peer to Peer Messaging App Software Requirements Specification Document (SRS)., 2024)</w:t>
+                </w:r>
+                <w:r>
+                  <w:rPr>
+                    <w:lang w:val="en-AU" w:eastAsia="en-AU"/>
+                  </w:rPr>
+                  <w:fldChar w:fldCharType="end"/>
+                </w:r>
+              </w:sdtContent>
+            </w:sdt>
+          </w:p>
+        </w:tc>
+        <w:tc>
+          <w:tcPr>
+            <w:tcW w:w="1136" w:type="dxa"/>
+          </w:tcPr>
+          <w:p>
+            <w:pPr>
+              <w:ind w:firstLine="0"/>
+              <w:rPr>
+                <w:rFonts w:ascii="Wingdings 2" w:hAnsi="Wingdings 2"/>
+                <w:color w:val="92D050"/>
+                <w:sz w:val="40"/>
+                <w:szCs w:val="40"/>
+              </w:rPr>
+            </w:pPr>
+            <w:r>
+              <w:rPr>
+                <w:rFonts w:ascii="Wingdings 2" w:hAnsi="Wingdings 2"/>
+                <w:color w:val="92D050"/>
+                <w:sz w:val="40"/>
+                <w:szCs w:val="40"/>
+              </w:rPr>
+              <w:t></w:t>
+            </w:r>
+          </w:p>
+        </w:tc>
+        <w:tc>
+          <w:tcPr>
+            <w:tcW w:w="2292" w:type="dxa"/>
+          </w:tcPr>
+          <w:p>
+            <w:pPr>
+              <w:ind w:firstLine="0"/>
+            </w:pPr>
+          </w:p>
+        </w:tc>
+      </w:tr>
+      <w:tr>
+        <w:tc>
+          <w:tcPr>
+            <w:tcW w:w="1555" w:type="dxa"/>
+          </w:tcPr>
+          <w:p>
+            <w:pPr>
+              <w:ind w:firstLine="0"/>
+            </w:pPr>
+            <w:r>
+              <w:t xml:space="preserve">Receive messages </w:t>
+            </w:r>
+            <w:sdt>
+              <w:sdtPr>
+                <w:id w:val="-529792570"/>
+                <w:citation/>
+              </w:sdtPr>
+              <w:sdtContent>
+                <w:r>
+                  <w:fldChar w:fldCharType="begin"/>
+                </w:r>
+                <w:r>
+                  <w:rPr>
+                    <w:lang w:val="en-AU"/>
+                  </w:rPr>
+                  <w:instrText xml:space="preserve">CITATION Con241 \l 3081 </w:instrText>
+                </w:r>
+                <w:r>
+                  <w:fldChar w:fldCharType="separate"/>
+                </w:r>
+                <w:r>
+                  <w:rPr>
+                    <w:noProof/>
+                    <w:lang w:val="en-AU"/>
+                  </w:rPr>
+                  <w:t>(Cuffe, Peer to Peer Messaging App Software Requirements Specification Document (SRS)., 2024)</w:t>
+                </w:r>
+                <w:r>
+                  <w:fldChar w:fldCharType="end"/>
+                </w:r>
+              </w:sdtContent>
+            </w:sdt>
+          </w:p>
+        </w:tc>
+        <w:tc>
+          <w:tcPr>
+            <w:tcW w:w="4367" w:type="dxa"/>
+          </w:tcPr>
+          <w:p>
+            <w:pPr>
+              <w:rPr>
+                <w:lang w:val="en-AU" w:eastAsia="en-AU"/>
+              </w:rPr>
+            </w:pPr>
+            <w:r>
+              <w:rPr>
+                <w:lang w:val="en-AU" w:eastAsia="en-AU"/>
+              </w:rPr>
+              <w:t>A messaging app must by definition have the ability to receive messages</w:t>
+            </w:r>
+            <w:sdt>
+              <w:sdtPr>
+                <w:rPr>
+                  <w:lang w:val="en-AU" w:eastAsia="en-AU"/>
+                </w:rPr>
+                <w:id w:val="-469129690"/>
+                <w:citation/>
+              </w:sdtPr>
+              <w:sdtContent>
+                <w:r>
+                  <w:rPr>
+                    <w:lang w:val="en-AU" w:eastAsia="en-AU"/>
+                  </w:rPr>
+                  <w:fldChar w:fldCharType="begin"/>
+                </w:r>
+                <w:r>
+                  <w:rPr>
+                    <w:lang w:val="en-AU" w:eastAsia="en-AU"/>
+                  </w:rPr>
+                  <w:instrText xml:space="preserve"> CITATION Con241 \l 3081 </w:instrText>
+                </w:r>
+                <w:r>
+                  <w:rPr>
+                    <w:lang w:val="en-AU" w:eastAsia="en-AU"/>
+                  </w:rPr>
+                  <w:fldChar w:fldCharType="separate"/>
+                </w:r>
+                <w:r>
+                  <w:rPr>
+                    <w:noProof/>
+                    <w:lang w:val="en-AU" w:eastAsia="en-AU"/>
+                  </w:rPr>
+                  <w:t xml:space="preserve"> (Cuffe, Peer to Peer Messaging App Software Requirements Specification Document (SRS)., 2024)</w:t>
+                </w:r>
+                <w:r>
+                  <w:rPr>
+                    <w:lang w:val="en-AU" w:eastAsia="en-AU"/>
+                  </w:rPr>
+                  <w:fldChar w:fldCharType="end"/>
+                </w:r>
+              </w:sdtContent>
+            </w:sdt>
+          </w:p>
+        </w:tc>
+        <w:tc>
+          <w:tcPr>
+            <w:tcW w:w="1136" w:type="dxa"/>
+          </w:tcPr>
+          <w:p>
+            <w:pPr>
+              <w:ind w:firstLine="0"/>
+              <w:rPr>
+                <w:rFonts w:ascii="Wingdings 2" w:hAnsi="Wingdings 2"/>
+                <w:color w:val="92D050"/>
+                <w:sz w:val="40"/>
+                <w:szCs w:val="40"/>
+              </w:rPr>
+            </w:pPr>
+            <w:r>
+              <w:rPr>
+                <w:rFonts w:ascii="Wingdings 2" w:hAnsi="Wingdings 2"/>
+                <w:color w:val="92D050"/>
+                <w:sz w:val="40"/>
+                <w:szCs w:val="40"/>
+              </w:rPr>
+              <w:t></w:t>
+            </w:r>
+          </w:p>
+        </w:tc>
+        <w:tc>
+          <w:tcPr>
+            <w:tcW w:w="2292" w:type="dxa"/>
+          </w:tcPr>
+          <w:p>
+            <w:pPr>
+              <w:ind w:firstLine="0"/>
+            </w:pPr>
+          </w:p>
+        </w:tc>
+      </w:tr>
+      <w:tr>
+        <w:tc>
+          <w:tcPr>
+            <w:tcW w:w="1555" w:type="dxa"/>
+          </w:tcPr>
+          <w:p>
+            <w:pPr>
+              <w:ind w:firstLine="0"/>
+            </w:pPr>
+            <w:r>
+              <w:t xml:space="preserve">Secure accounts </w:t>
+            </w:r>
+            <w:sdt>
+              <w:sdtPr>
+                <w:id w:val="-2137482699"/>
+                <w:citation/>
+              </w:sdtPr>
+              <w:sdtContent>
+                <w:r>
+                  <w:fldChar w:fldCharType="begin"/>
+                </w:r>
+                <w:r>
+                  <w:rPr>
+                    <w:lang w:val="en-AU"/>
+                  </w:rPr>
+                  <w:instrText xml:space="preserve">CITATION Con241 \l 3081 </w:instrText>
+                </w:r>
+                <w:r>
+                  <w:fldChar w:fldCharType="separate"/>
+                </w:r>
+                <w:r>
+                  <w:rPr>
+                    <w:noProof/>
+                    <w:lang w:val="en-AU"/>
+                  </w:rPr>
+                  <w:t>(Cuffe, Peer to Peer Messaging App Software Requirements Specification Document (SRS)., 2024)</w:t>
+                </w:r>
+                <w:r>
+                  <w:fldChar w:fldCharType="end"/>
+                </w:r>
+              </w:sdtContent>
+            </w:sdt>
+          </w:p>
+        </w:tc>
+        <w:tc>
+          <w:tcPr>
+            <w:tcW w:w="4367" w:type="dxa"/>
+          </w:tcPr>
+          <w:p>
+            <w:pPr>
+              <w:rPr>
+                <w:lang w:val="en-AU" w:eastAsia="en-AU"/>
+              </w:rPr>
+            </w:pPr>
+            <w:r>
+              <w:rPr>
+                <w:lang w:val="en-AU" w:eastAsia="en-AU"/>
+              </w:rPr>
+              <w:t>It was identified during the analysis that the user base values the security of their messaging platform over anything else.</w:t>
+            </w:r>
+            <w:sdt>
+              <w:sdtPr>
+                <w:rPr>
+                  <w:lang w:val="en-AU" w:eastAsia="en-AU"/>
+                </w:rPr>
+                <w:id w:val="-362597724"/>
+                <w:citation/>
+              </w:sdtPr>
+              <w:sdtContent>
+                <w:r>
+                  <w:rPr>
+                    <w:lang w:val="en-AU" w:eastAsia="en-AU"/>
+                  </w:rPr>
+                  <w:fldChar w:fldCharType="begin"/>
+                </w:r>
+                <w:r>
+                  <w:rPr>
+                    <w:lang w:val="en-AU" w:eastAsia="en-AU"/>
+                  </w:rPr>
+                  <w:instrText xml:space="preserve"> CITATION Con241 \l 3081 </w:instrText>
+                </w:r>
+                <w:r>
+                  <w:rPr>
+                    <w:lang w:val="en-AU" w:eastAsia="en-AU"/>
+                  </w:rPr>
+                  <w:fldChar w:fldCharType="separate"/>
+                </w:r>
+                <w:r>
+                  <w:rPr>
+                    <w:noProof/>
+                    <w:lang w:val="en-AU" w:eastAsia="en-AU"/>
+                  </w:rPr>
+                  <w:t xml:space="preserve"> (Cuffe, Peer to Peer Messaging App Software Requirements Specification Document (SRS)., 2024)</w:t>
+                </w:r>
+                <w:r>
+                  <w:rPr>
+                    <w:lang w:val="en-AU" w:eastAsia="en-AU"/>
+                  </w:rPr>
+                  <w:fldChar w:fldCharType="end"/>
+                </w:r>
+              </w:sdtContent>
+            </w:sdt>
+          </w:p>
+        </w:tc>
+        <w:tc>
+          <w:tcPr>
+            <w:tcW w:w="1136" w:type="dxa"/>
+          </w:tcPr>
+          <w:p>
+            <w:pPr>
+              <w:ind w:firstLine="0"/>
+              <w:rPr>
+                <w:rFonts w:ascii="Wingdings 2" w:hAnsi="Wingdings 2"/>
+                <w:color w:val="92D050"/>
+                <w:sz w:val="40"/>
+                <w:szCs w:val="40"/>
+              </w:rPr>
+            </w:pPr>
+            <w:r>
+              <w:rPr>
+                <w:rFonts w:ascii="Wingdings 2" w:hAnsi="Wingdings 2"/>
+                <w:color w:val="92D050"/>
+                <w:sz w:val="40"/>
+                <w:szCs w:val="40"/>
+              </w:rPr>
+              <w:t></w:t>
+            </w:r>
+          </w:p>
+        </w:tc>
+        <w:tc>
+          <w:tcPr>
+            <w:tcW w:w="2292" w:type="dxa"/>
+          </w:tcPr>
+          <w:p>
+            <w:pPr>
+              <w:ind w:firstLine="0"/>
+            </w:pPr>
+          </w:p>
+        </w:tc>
+      </w:tr>
+      <w:tr>
+        <w:tc>
+          <w:tcPr>
+            <w:tcW w:w="1555" w:type="dxa"/>
+          </w:tcPr>
+          <w:p>
+            <w:pPr>
+              <w:ind w:firstLine="0"/>
+            </w:pPr>
+            <w:r>
+              <w:t xml:space="preserve">End to End encryption </w:t>
+            </w:r>
+            <w:sdt>
+              <w:sdtPr>
+                <w:id w:val="-167950621"/>
+                <w:citation/>
+              </w:sdtPr>
+              <w:sdtContent>
+                <w:r>
+                  <w:fldChar w:fldCharType="begin"/>
+                </w:r>
+                <w:r>
+                  <w:rPr>
+                    <w:lang w:val="en-AU"/>
+                  </w:rPr>
+                  <w:instrText xml:space="preserve">CITATION Con241 \l 3081 </w:instrText>
+                </w:r>
+                <w:r>
+                  <w:fldChar w:fldCharType="separate"/>
+                </w:r>
+                <w:r>
+                  <w:rPr>
+                    <w:noProof/>
+                    <w:lang w:val="en-AU"/>
+                  </w:rPr>
+                  <w:t xml:space="preserve">(Cuffe, Peer to Peer Messaging App Software Requirements </w:t>
+                </w:r>
+                <w:r>
+                  <w:rPr>
+                    <w:noProof/>
+                    <w:lang w:val="en-AU"/>
+                  </w:rPr>
+                  <w:lastRenderedPageBreak/>
+                  <w:t>Specification Document (SRS)., 2024)</w:t>
+                </w:r>
+                <w:r>
+                  <w:fldChar w:fldCharType="end"/>
+                </w:r>
+              </w:sdtContent>
+            </w:sdt>
+          </w:p>
+        </w:tc>
+        <w:tc>
+          <w:tcPr>
+            <w:tcW w:w="4367" w:type="dxa"/>
+          </w:tcPr>
+          <w:p>
+            <w:pPr>
+              <w:rPr>
+                <w:lang w:val="en-AU" w:eastAsia="en-AU"/>
+              </w:rPr>
+            </w:pPr>
+            <w:r>
+              <w:rPr>
+                <w:lang w:val="en-AU" w:eastAsia="en-AU"/>
+              </w:rPr>
+              <w:lastRenderedPageBreak/>
+              <w:t>It was identified during the analysis that the user base places a large amount of value on the security of their messaging platform.</w:t>
+            </w:r>
+            <w:sdt>
+              <w:sdtPr>
+                <w:rPr>
+                  <w:lang w:val="en-AU" w:eastAsia="en-AU"/>
+                </w:rPr>
+                <w:id w:val="81731073"/>
+                <w:citation/>
+              </w:sdtPr>
+              <w:sdtContent>
+                <w:r>
+                  <w:rPr>
+                    <w:lang w:val="en-AU" w:eastAsia="en-AU"/>
+                  </w:rPr>
+                  <w:fldChar w:fldCharType="begin"/>
+                </w:r>
+                <w:r>
+                  <w:rPr>
+                    <w:lang w:val="en-AU" w:eastAsia="en-AU"/>
+                  </w:rPr>
+                  <w:instrText xml:space="preserve"> CITATION Con241 \l 3081 </w:instrText>
+                </w:r>
+                <w:r>
+                  <w:rPr>
+                    <w:lang w:val="en-AU" w:eastAsia="en-AU"/>
+                  </w:rPr>
+                  <w:fldChar w:fldCharType="separate"/>
+                </w:r>
+                <w:r>
+                  <w:rPr>
+                    <w:noProof/>
+                    <w:lang w:val="en-AU" w:eastAsia="en-AU"/>
+                  </w:rPr>
+                  <w:t xml:space="preserve"> (Cuffe, Peer to Peer Messaging App Software Requirements Specification Document (SRS)., 2024)</w:t>
+                </w:r>
+                <w:r>
+                  <w:rPr>
+                    <w:lang w:val="en-AU" w:eastAsia="en-AU"/>
+                  </w:rPr>
+                  <w:fldChar w:fldCharType="end"/>
+                </w:r>
+              </w:sdtContent>
+            </w:sdt>
+          </w:p>
+        </w:tc>
+        <w:tc>
+          <w:tcPr>
+            <w:tcW w:w="1136" w:type="dxa"/>
+          </w:tcPr>
+          <w:p>
+            <w:pPr>
+              <w:ind w:firstLine="0"/>
+              <w:rPr>
+                <w:rFonts w:ascii="Wingdings 2" w:hAnsi="Wingdings 2"/>
+                <w:color w:val="92D050"/>
+                <w:sz w:val="40"/>
+                <w:szCs w:val="40"/>
+              </w:rPr>
+            </w:pPr>
+            <w:r>
+              <w:rPr>
+                <w:rFonts w:ascii="Wingdings 2" w:hAnsi="Wingdings 2"/>
+                <w:color w:val="92D050"/>
+                <w:sz w:val="40"/>
+                <w:szCs w:val="40"/>
+              </w:rPr>
+              <w:t></w:t>
+            </w:r>
+          </w:p>
+        </w:tc>
+        <w:tc>
+          <w:tcPr>
+            <w:tcW w:w="2292" w:type="dxa"/>
+          </w:tcPr>
+          <w:p>
+            <w:pPr>
+              <w:ind w:firstLine="0"/>
+            </w:pPr>
+          </w:p>
+        </w:tc>
+      </w:tr>
+    </w:tbl>
+    <w:p>
+      <w:pPr>
+        <w:pStyle w:val="Heading2"/>
+      </w:pPr>
+      <w:bookmarkStart w:id="4" w:name="_Toc177631036"/>
+      <w:r>
+        <w:t>Summary</w:t>
+      </w:r>
+      <w:bookmarkEnd w:id="4"/>
+    </w:p>
+    <w:p>
+      <w:pPr>
+        <w:rPr>
+          <w:rFonts w:asciiTheme="majorHAnsi" w:eastAsiaTheme="majorEastAsia" w:hAnsiTheme="majorHAnsi" w:cstheme="majorBidi"/>
+          <w:b/>
+          <w:bCs/>
+        </w:rPr>
+      </w:pPr>
+      <w:bookmarkStart w:id="5" w:name="_Toc177631037"/>
+      <w:r>
+        <w:br w:type="page"/>
+      </w:r>
+    </w:p>
+    <w:p>
+      <w:pPr>
+        <w:pStyle w:val="Heading1"/>
+      </w:pPr>
+    </w:p>
+    <w:p>
+      <w:pPr>
+        <w:pStyle w:val="Heading1"/>
+      </w:pPr>
+      <w:r>
+        <w:t>Non-Functional requirements</w:t>
+      </w:r>
+      <w:bookmarkEnd w:id="5"/>
+    </w:p>
+    <w:tbl>
+      <w:tblPr>
+        <w:tblStyle w:val="TableGrid"/>
+        <w:tblW w:w="0" w:type="auto"/>
+        <w:tblLook w:val="04A0" w:firstRow="1" w:lastRow="0" w:firstColumn="1" w:lastColumn="0" w:noHBand="0" w:noVBand="1"/>
+      </w:tblPr>
+      <w:tblGrid>
         <w:gridCol w:w="2336"/>
-        <w:gridCol w:w="2338"/>
-        <w:gridCol w:w="2338"/>
+        <w:gridCol w:w="3471"/>
+        <w:gridCol w:w="1205"/>
         <w:gridCol w:w="2338"/>
       </w:tblGrid>
       <w:tr>
@@ -938,7 +2716,7 @@
         </w:tc>
         <w:tc>
           <w:tcPr>
-            <w:tcW w:w="2338" w:type="dxa"/>
+            <w:tcW w:w="3471" w:type="dxa"/>
           </w:tcPr>
           <w:p>
             <w:pPr>
@@ -951,7 +2729,7 @@
         </w:tc>
         <w:tc>
           <w:tcPr>
-            <w:tcW w:w="2338" w:type="dxa"/>
+            <w:tcW w:w="1205" w:type="dxa"/>
           </w:tcPr>
           <w:p>
             <w:pPr>
@@ -985,27 +2763,106 @@
             <w:pPr>
               <w:ind w:firstLine="0"/>
             </w:pPr>
-          </w:p>
-        </w:tc>
-        <w:tc>
-          <w:tcPr>
-            <w:tcW w:w="2338" w:type="dxa"/>
-          </w:tcPr>
-          <w:p>
-            <w:pPr>
-              <w:ind w:firstLine="0"/>
-            </w:pPr>
-          </w:p>
-        </w:tc>
-        <w:tc>
-          <w:tcPr>
-            <w:tcW w:w="2338" w:type="dxa"/>
+            <w:r>
+              <w:t>Intuitive graphic user interface (GUI)</w:t>
+            </w:r>
+            <w:sdt>
+              <w:sdtPr>
+                <w:id w:val="-295525635"/>
+                <w:citation/>
+              </w:sdtPr>
+              <w:sdtContent>
+                <w:r>
+                  <w:fldChar w:fldCharType="begin"/>
+                </w:r>
+                <w:r>
+                  <w:rPr>
+                    <w:lang w:val="en-AU"/>
+                  </w:rPr>
+                  <w:instrText xml:space="preserve">CITATION Con241 \l 3081 </w:instrText>
+                </w:r>
+                <w:r>
+                  <w:fldChar w:fldCharType="separate"/>
+                </w:r>
+                <w:r>
+                  <w:rPr>
+                    <w:noProof/>
+                    <w:lang w:val="en-AU"/>
+                  </w:rPr>
+                  <w:t xml:space="preserve"> (Cuffe, Peer to Peer Messaging App Software Requirements Specification Document (SRS)., 2024)</w:t>
+                </w:r>
+                <w:r>
+                  <w:fldChar w:fldCharType="end"/>
+                </w:r>
+              </w:sdtContent>
+            </w:sdt>
+          </w:p>
+        </w:tc>
+        <w:tc>
+          <w:tcPr>
+            <w:tcW w:w="3471" w:type="dxa"/>
+          </w:tcPr>
+          <w:p>
+            <w:r>
+              <w:rPr>
+                <w:lang w:val="en-AU" w:eastAsia="en-AU"/>
+              </w:rPr>
+              <w:t>During analysis it was identified that the user base values easy to use and intuitive user interface.</w:t>
+            </w:r>
+            <w:sdt>
+              <w:sdtPr>
+                <w:rPr>
+                  <w:lang w:val="en-AU" w:eastAsia="en-AU"/>
+                </w:rPr>
+                <w:id w:val="1454747405"/>
+                <w:citation/>
+              </w:sdtPr>
+              <w:sdtContent>
+                <w:r>
+                  <w:rPr>
+                    <w:lang w:val="en-AU" w:eastAsia="en-AU"/>
+                  </w:rPr>
+                  <w:fldChar w:fldCharType="begin"/>
+                </w:r>
+                <w:r>
+                  <w:rPr>
+                    <w:lang w:val="en-AU" w:eastAsia="en-AU"/>
+                  </w:rPr>
+                  <w:instrText xml:space="preserve"> CITATION Con241 \l 3081 </w:instrText>
+                </w:r>
+                <w:r>
+                  <w:rPr>
+                    <w:lang w:val="en-AU" w:eastAsia="en-AU"/>
+                  </w:rPr>
+                  <w:fldChar w:fldCharType="separate"/>
+                </w:r>
+                <w:r>
+                  <w:rPr>
+                    <w:noProof/>
+                    <w:lang w:val="en-AU" w:eastAsia="en-AU"/>
+                  </w:rPr>
+                  <w:t xml:space="preserve"> (Cuffe, Peer to Peer Messaging App Software Requirements Specification Document (SRS)., 2024)</w:t>
+                </w:r>
+                <w:r>
+                  <w:rPr>
+                    <w:lang w:val="en-AU" w:eastAsia="en-AU"/>
+                  </w:rPr>
+                  <w:fldChar w:fldCharType="end"/>
+                </w:r>
+              </w:sdtContent>
+            </w:sdt>
+          </w:p>
+        </w:tc>
+        <w:tc>
+          <w:tcPr>
+            <w:tcW w:w="1205" w:type="dxa"/>
           </w:tcPr>
           <w:p>
             <w:pPr>
               <w:ind w:firstLine="0"/>
               <w:rPr>
                 <w:rFonts w:ascii="Wingdings 2" w:hAnsi="Wingdings 2"/>
+                <w:color w:val="92D050"/>
                 <w:sz w:val="40"/>
                 <w:szCs w:val="40"/>
               </w:rPr>
@@ -1013,14 +2870,933 @@
             <w:r>
               <w:rPr>
                 <w:rFonts w:ascii="Wingdings 2" w:hAnsi="Wingdings 2"/>
+                <w:color w:val="92D050"/>
                 <w:sz w:val="40"/>
                 <w:szCs w:val="40"/>
               </w:rPr>
               <w:t></w:t>
             </w:r>
-            <w:r>
+          </w:p>
+        </w:tc>
+        <w:tc>
+          <w:tcPr>
+            <w:tcW w:w="2338" w:type="dxa"/>
+          </w:tcPr>
+          <w:p>
+            <w:pPr>
+              <w:ind w:firstLine="0"/>
+            </w:pPr>
+          </w:p>
+        </w:tc>
+      </w:tr>
+      <w:tr>
+        <w:tc>
+          <w:tcPr>
+            <w:tcW w:w="2336" w:type="dxa"/>
+          </w:tcPr>
+          <w:p>
+            <w:pPr>
+              <w:ind w:firstLine="0"/>
+            </w:pPr>
+            <w:r>
+              <w:t xml:space="preserve">Low cost </w:t>
+            </w:r>
+            <w:sdt>
+              <w:sdtPr>
+                <w:id w:val="1900858423"/>
+                <w:citation/>
+              </w:sdtPr>
+              <w:sdtContent>
+                <w:r>
+                  <w:fldChar w:fldCharType="begin"/>
+                </w:r>
+                <w:r>
+                  <w:rPr>
+                    <w:lang w:val="en-AU"/>
+                  </w:rPr>
+                  <w:instrText xml:space="preserve">CITATION Con241 \l 3081 </w:instrText>
+                </w:r>
+                <w:r>
+                  <w:fldChar w:fldCharType="separate"/>
+                </w:r>
+                <w:r>
+                  <w:rPr>
+                    <w:noProof/>
+                    <w:lang w:val="en-AU"/>
+                  </w:rPr>
+                  <w:t>(Cuffe, Peer to Peer Messaging App Software Requirements Specification Document (SRS)., 2024)</w:t>
+                </w:r>
+                <w:r>
+                  <w:fldChar w:fldCharType="end"/>
+                </w:r>
+              </w:sdtContent>
+            </w:sdt>
+          </w:p>
+        </w:tc>
+        <w:tc>
+          <w:tcPr>
+            <w:tcW w:w="3471" w:type="dxa"/>
+          </w:tcPr>
+          <w:p>
+            <w:pPr>
+              <w:rPr>
+                <w:shd w:val="clear" w:color="auto" w:fill="FFFFFF"/>
+                <w:lang w:val="en-AU" w:eastAsia="en-AU"/>
+              </w:rPr>
+            </w:pPr>
+            <w:r>
+              <w:rPr>
+                <w:lang w:val="en-AU" w:eastAsia="en-AU"/>
+              </w:rPr>
+              <w:t>During analysis it was identified that the final software solution being low cost was of extreme importance to the user base.</w:t>
+            </w:r>
+            <w:sdt>
+              <w:sdtPr>
+                <w:rPr>
+                  <w:lang w:val="en-AU" w:eastAsia="en-AU"/>
+                </w:rPr>
+                <w:id w:val="998469083"/>
+                <w:citation/>
+              </w:sdtPr>
+              <w:sdtContent>
+                <w:r>
+                  <w:rPr>
+                    <w:lang w:val="en-AU" w:eastAsia="en-AU"/>
+                  </w:rPr>
+                  <w:fldChar w:fldCharType="begin"/>
+                </w:r>
+                <w:r>
+                  <w:rPr>
+                    <w:lang w:val="en-AU" w:eastAsia="en-AU"/>
+                  </w:rPr>
+                  <w:instrText xml:space="preserve"> CITATION Con241 \l 3081 </w:instrText>
+                </w:r>
+                <w:r>
+                  <w:rPr>
+                    <w:lang w:val="en-AU" w:eastAsia="en-AU"/>
+                  </w:rPr>
+                  <w:fldChar w:fldCharType="separate"/>
+                </w:r>
+                <w:r>
+                  <w:rPr>
+                    <w:noProof/>
+                    <w:lang w:val="en-AU" w:eastAsia="en-AU"/>
+                  </w:rPr>
+                  <w:t xml:space="preserve"> (Cuffe, Peer to Peer Messaging App Software Requirements Specification Document (SRS)., 2024)</w:t>
+                </w:r>
+                <w:r>
+                  <w:rPr>
+                    <w:lang w:val="en-AU" w:eastAsia="en-AU"/>
+                  </w:rPr>
+                  <w:fldChar w:fldCharType="end"/>
+                </w:r>
+              </w:sdtContent>
+            </w:sdt>
+          </w:p>
+        </w:tc>
+        <w:tc>
+          <w:tcPr>
+            <w:tcW w:w="1205" w:type="dxa"/>
+          </w:tcPr>
+          <w:p>
+            <w:pPr>
+              <w:ind w:firstLine="0"/>
               <w:rPr>
                 <w:rFonts w:ascii="Wingdings 2" w:hAnsi="Wingdings 2"/>
+                <w:color w:val="92D050"/>
+                <w:sz w:val="40"/>
+                <w:szCs w:val="40"/>
+              </w:rPr>
+            </w:pPr>
+            <w:r>
+              <w:rPr>
+                <w:rFonts w:ascii="Wingdings 2" w:hAnsi="Wingdings 2"/>
+                <w:color w:val="92D050"/>
+                <w:sz w:val="40"/>
+                <w:szCs w:val="40"/>
+              </w:rPr>
+              <w:t></w:t>
+            </w:r>
+          </w:p>
+        </w:tc>
+        <w:tc>
+          <w:tcPr>
+            <w:tcW w:w="2338" w:type="dxa"/>
+          </w:tcPr>
+          <w:p>
+            <w:pPr>
+              <w:ind w:firstLine="0"/>
+            </w:pPr>
+          </w:p>
+        </w:tc>
+      </w:tr>
+      <w:tr>
+        <w:tc>
+          <w:tcPr>
+            <w:tcW w:w="2336" w:type="dxa"/>
+          </w:tcPr>
+          <w:p>
+            <w:pPr>
+              <w:ind w:firstLine="0"/>
+            </w:pPr>
+            <w:r>
+              <w:t>Message context</w:t>
+            </w:r>
+            <w:r>
+              <w:t xml:space="preserve"> validation</w:t>
+            </w:r>
+            <w:sdt>
+              <w:sdtPr>
+                <w:id w:val="-747187926"/>
+                <w:citation/>
+              </w:sdtPr>
+              <w:sdtContent>
+                <w:r>
+                  <w:fldChar w:fldCharType="begin"/>
+                </w:r>
+                <w:r>
+                  <w:rPr>
+                    <w:lang w:val="en-AU"/>
+                  </w:rPr>
+                  <w:instrText xml:space="preserve">CITATION Con241 \l 3081 </w:instrText>
+                </w:r>
+                <w:r>
+                  <w:fldChar w:fldCharType="separate"/>
+                </w:r>
+                <w:r>
+                  <w:rPr>
+                    <w:noProof/>
+                    <w:lang w:val="en-AU"/>
+                  </w:rPr>
+                  <w:t xml:space="preserve"> (Cuffe, Peer to Peer Messaging App Software Requirements Specification Document (SRS)., 2024)</w:t>
+                </w:r>
+                <w:r>
+                  <w:fldChar w:fldCharType="end"/>
+                </w:r>
+              </w:sdtContent>
+            </w:sdt>
+            <w:r>
+              <w:t xml:space="preserve"> </w:t>
+            </w:r>
+          </w:p>
+        </w:tc>
+        <w:tc>
+          <w:tcPr>
+            <w:tcW w:w="3471" w:type="dxa"/>
+          </w:tcPr>
+          <w:p>
+            <w:r>
+              <w:rPr>
+                <w:shd w:val="clear" w:color="auto" w:fill="FFFFFF"/>
+                <w:lang w:val="en-AU" w:eastAsia="en-AU"/>
+              </w:rPr>
+              <w:t>A system that insures all student teacher messaging is solely for educational purposes. This would likely take the shape of a “network overseer” who could monitor student-teacher communication.</w:t>
+            </w:r>
+            <w:sdt>
+              <w:sdtPr>
+                <w:rPr>
+                  <w:shd w:val="clear" w:color="auto" w:fill="FFFFFF"/>
+                  <w:lang w:val="en-AU" w:eastAsia="en-AU"/>
+                </w:rPr>
+                <w:id w:val="1887747910"/>
+                <w:citation/>
+              </w:sdtPr>
+              <w:sdtContent>
+                <w:r>
+                  <w:rPr>
+                    <w:shd w:val="clear" w:color="auto" w:fill="FFFFFF"/>
+                    <w:lang w:val="en-AU" w:eastAsia="en-AU"/>
+                  </w:rPr>
+                  <w:fldChar w:fldCharType="begin"/>
+                </w:r>
+                <w:r>
+                  <w:rPr>
+                    <w:shd w:val="clear" w:color="auto" w:fill="FFFFFF"/>
+                    <w:lang w:val="en-AU" w:eastAsia="en-AU"/>
+                  </w:rPr>
+                  <w:instrText xml:space="preserve"> CITATION Con241 \l 3081 </w:instrText>
+                </w:r>
+                <w:r>
+                  <w:rPr>
+                    <w:shd w:val="clear" w:color="auto" w:fill="FFFFFF"/>
+                    <w:lang w:val="en-AU" w:eastAsia="en-AU"/>
+                  </w:rPr>
+                  <w:fldChar w:fldCharType="separate"/>
+                </w:r>
+                <w:r>
+                  <w:rPr>
+                    <w:noProof/>
+                    <w:shd w:val="clear" w:color="auto" w:fill="FFFFFF"/>
+                    <w:lang w:val="en-AU" w:eastAsia="en-AU"/>
+                  </w:rPr>
+                  <w:t xml:space="preserve"> </w:t>
+                </w:r>
+                <w:r>
+                  <w:rPr>
+                    <w:noProof/>
+                    <w:shd w:val="clear" w:color="auto" w:fill="FFFFFF"/>
+                    <w:lang w:val="en-AU" w:eastAsia="en-AU"/>
+                  </w:rPr>
+                  <w:t>(Cuffe, Peer to Peer Messaging App Software Requirements Specification Document (SRS)., 2024)</w:t>
+                </w:r>
+                <w:r>
+                  <w:rPr>
+                    <w:shd w:val="clear" w:color="auto" w:fill="FFFFFF"/>
+                    <w:lang w:val="en-AU" w:eastAsia="en-AU"/>
+                  </w:rPr>
+                  <w:fldChar w:fldCharType="end"/>
+                </w:r>
+              </w:sdtContent>
+            </w:sdt>
+          </w:p>
+        </w:tc>
+        <w:tc>
+          <w:tcPr>
+            <w:tcW w:w="1205" w:type="dxa"/>
+          </w:tcPr>
+          <w:p>
+            <w:pPr>
+              <w:ind w:firstLine="0"/>
+              <w:rPr>
+                <w:rFonts w:ascii="Wingdings 2" w:hAnsi="Wingdings 2"/>
+                <w:color w:val="FF0000"/>
+                <w:sz w:val="40"/>
+                <w:szCs w:val="40"/>
+              </w:rPr>
+            </w:pPr>
+            <w:r>
+              <w:rPr>
+                <w:rFonts w:ascii="Wingdings 2" w:hAnsi="Wingdings 2"/>
+                <w:color w:val="FF0000"/>
+                <w:sz w:val="40"/>
+                <w:szCs w:val="40"/>
+              </w:rPr>
+              <w:t></w:t>
+            </w:r>
+          </w:p>
+        </w:tc>
+        <w:tc>
+          <w:tcPr>
+            <w:tcW w:w="2338" w:type="dxa"/>
+          </w:tcPr>
+          <w:p>
+            <w:pPr>
+              <w:ind w:firstLine="0"/>
+            </w:pPr>
+          </w:p>
+        </w:tc>
+      </w:tr>
+      <w:tr>
+        <w:tc>
+          <w:tcPr>
+            <w:tcW w:w="2336" w:type="dxa"/>
+          </w:tcPr>
+          <w:p>
+            <w:pPr>
+              <w:ind w:firstLine="0"/>
+            </w:pPr>
+            <w:r>
+              <w:t>Find correct teacher to communicate with</w:t>
+            </w:r>
+            <w:sdt>
+              <w:sdtPr>
+                <w:id w:val="-900593434"/>
+                <w:citation/>
+              </w:sdtPr>
+              <w:sdtContent>
+                <w:r>
+                  <w:fldChar w:fldCharType="begin"/>
+                </w:r>
+                <w:r>
+                  <w:rPr>
+                    <w:lang w:val="en-AU"/>
+                  </w:rPr>
+                  <w:instrText xml:space="preserve">CITATION Con241 \l 3081 </w:instrText>
+                </w:r>
+                <w:r>
+                  <w:fldChar w:fldCharType="separate"/>
+                </w:r>
+                <w:r>
+                  <w:rPr>
+                    <w:noProof/>
+                    <w:lang w:val="en-AU"/>
+                  </w:rPr>
+                  <w:t xml:space="preserve"> (Cuffe, Peer to Peer Messaging App Software Requirements Specification Document (SRS)., 2024)</w:t>
+                </w:r>
+                <w:r>
+                  <w:fldChar w:fldCharType="end"/>
+                </w:r>
+              </w:sdtContent>
+            </w:sdt>
+          </w:p>
+        </w:tc>
+        <w:tc>
+          <w:tcPr>
+            <w:tcW w:w="3471" w:type="dxa"/>
+          </w:tcPr>
+          <w:p>
+            <w:pPr>
+              <w:rPr>
+                <w:shd w:val="clear" w:color="auto" w:fill="FFFFFF"/>
+                <w:lang w:val="en-AU" w:eastAsia="en-AU"/>
+              </w:rPr>
+            </w:pPr>
+            <w:r>
+              <w:rPr>
+                <w:shd w:val="clear" w:color="auto" w:fill="FFFFFF"/>
+                <w:lang w:val="en-AU" w:eastAsia="en-AU"/>
+              </w:rPr>
+              <w:t>A search system that will allow students to easily find the correct teacher based on their communication needs</w:t>
+            </w:r>
+            <w:sdt>
+              <w:sdtPr>
+                <w:rPr>
+                  <w:shd w:val="clear" w:color="auto" w:fill="FFFFFF"/>
+                  <w:lang w:val="en-AU" w:eastAsia="en-AU"/>
+                </w:rPr>
+                <w:id w:val="-2130618254"/>
+                <w:citation/>
+              </w:sdtPr>
+              <w:sdtContent>
+                <w:r>
+                  <w:rPr>
+                    <w:shd w:val="clear" w:color="auto" w:fill="FFFFFF"/>
+                    <w:lang w:val="en-AU" w:eastAsia="en-AU"/>
+                  </w:rPr>
+                  <w:fldChar w:fldCharType="begin"/>
+                </w:r>
+                <w:r>
+                  <w:rPr>
+                    <w:shd w:val="clear" w:color="auto" w:fill="FFFFFF"/>
+                    <w:lang w:val="en-AU" w:eastAsia="en-AU"/>
+                  </w:rPr>
+                  <w:instrText xml:space="preserve"> CITATION Con241 \l 3081 </w:instrText>
+                </w:r>
+                <w:r>
+                  <w:rPr>
+                    <w:shd w:val="clear" w:color="auto" w:fill="FFFFFF"/>
+                    <w:lang w:val="en-AU" w:eastAsia="en-AU"/>
+                  </w:rPr>
+                  <w:fldChar w:fldCharType="separate"/>
+                </w:r>
+                <w:r>
+                  <w:rPr>
+                    <w:noProof/>
+                    <w:shd w:val="clear" w:color="auto" w:fill="FFFFFF"/>
+                    <w:lang w:val="en-AU" w:eastAsia="en-AU"/>
+                  </w:rPr>
+                  <w:t xml:space="preserve"> </w:t>
+                </w:r>
+                <w:r>
+                  <w:rPr>
+                    <w:noProof/>
+                    <w:shd w:val="clear" w:color="auto" w:fill="FFFFFF"/>
+                    <w:lang w:val="en-AU" w:eastAsia="en-AU"/>
+                  </w:rPr>
+                  <w:t>(Cuffe, Peer to Peer Messaging App Software Requirements Specification Document (SRS)., 2024)</w:t>
+                </w:r>
+                <w:r>
+                  <w:rPr>
+                    <w:shd w:val="clear" w:color="auto" w:fill="FFFFFF"/>
+                    <w:lang w:val="en-AU" w:eastAsia="en-AU"/>
+                  </w:rPr>
+                  <w:fldChar w:fldCharType="end"/>
+                </w:r>
+              </w:sdtContent>
+            </w:sdt>
+          </w:p>
+        </w:tc>
+        <w:tc>
+          <w:tcPr>
+            <w:tcW w:w="1205" w:type="dxa"/>
+          </w:tcPr>
+          <w:p>
+            <w:pPr>
+              <w:ind w:firstLine="0"/>
+              <w:rPr>
+                <w:rFonts w:ascii="Wingdings 2" w:hAnsi="Wingdings 2"/>
+                <w:color w:val="FF0000"/>
+                <w:sz w:val="40"/>
+                <w:szCs w:val="40"/>
+              </w:rPr>
+            </w:pPr>
+            <w:r>
+              <w:rPr>
+                <w:rFonts w:ascii="Wingdings 2" w:hAnsi="Wingdings 2"/>
+                <w:color w:val="FF0000"/>
+                <w:sz w:val="40"/>
+                <w:szCs w:val="40"/>
+              </w:rPr>
+              <w:t></w:t>
+            </w:r>
+          </w:p>
+        </w:tc>
+        <w:tc>
+          <w:tcPr>
+            <w:tcW w:w="2338" w:type="dxa"/>
+          </w:tcPr>
+          <w:p>
+            <w:pPr>
+              <w:ind w:firstLine="0"/>
+            </w:pPr>
+          </w:p>
+        </w:tc>
+      </w:tr>
+      <w:tr>
+        <w:tc>
+          <w:tcPr>
+            <w:tcW w:w="2336" w:type="dxa"/>
+          </w:tcPr>
+          <w:p>
+            <w:pPr>
+              <w:ind w:firstLine="0"/>
+            </w:pPr>
+            <w:r>
+              <w:t>Add extra info to profile</w:t>
+            </w:r>
+            <w:sdt>
+              <w:sdtPr>
+                <w:id w:val="620269295"/>
+                <w:citation/>
+              </w:sdtPr>
+              <w:sdtContent>
+                <w:r>
+                  <w:fldChar w:fldCharType="begin"/>
+                </w:r>
+                <w:r>
+                  <w:rPr>
+                    <w:lang w:val="en-AU"/>
+                  </w:rPr>
+                  <w:instrText xml:space="preserve">CITATION Con241 \l 3081 </w:instrText>
+                </w:r>
+                <w:r>
+                  <w:fldChar w:fldCharType="separate"/>
+                </w:r>
+                <w:r>
+                  <w:rPr>
+                    <w:noProof/>
+                    <w:lang w:val="en-AU"/>
+                  </w:rPr>
+                  <w:t xml:space="preserve"> (Cuffe, Peer to Peer Messaging App Software Requirements </w:t>
+                </w:r>
+                <w:r>
+                  <w:rPr>
+                    <w:noProof/>
+                    <w:lang w:val="en-AU"/>
+                  </w:rPr>
+                  <w:lastRenderedPageBreak/>
+                  <w:t>Specification Document (SRS)., 2024)</w:t>
+                </w:r>
+                <w:r>
+                  <w:fldChar w:fldCharType="end"/>
+                </w:r>
+              </w:sdtContent>
+            </w:sdt>
+          </w:p>
+        </w:tc>
+        <w:tc>
+          <w:tcPr>
+            <w:tcW w:w="3471" w:type="dxa"/>
+          </w:tcPr>
+          <w:p>
+            <w:pPr>
+              <w:rPr>
+                <w:shd w:val="clear" w:color="auto" w:fill="FFFFFF"/>
+                <w:lang w:val="en-AU" w:eastAsia="en-AU"/>
+              </w:rPr>
+            </w:pPr>
+            <w:r>
+              <w:rPr>
+                <w:shd w:val="clear" w:color="auto" w:fill="FFFFFF"/>
+                <w:lang w:val="en-AU" w:eastAsia="en-AU"/>
+              </w:rPr>
+              <w:lastRenderedPageBreak/>
+              <w:t>The ability to have your profile display info other just name such as external contact info and user id</w:t>
+            </w:r>
+            <w:sdt>
+              <w:sdtPr>
+                <w:rPr>
+                  <w:shd w:val="clear" w:color="auto" w:fill="FFFFFF"/>
+                  <w:lang w:val="en-AU" w:eastAsia="en-AU"/>
+                </w:rPr>
+                <w:id w:val="-1319874635"/>
+                <w:citation/>
+              </w:sdtPr>
+              <w:sdtContent>
+                <w:r>
+                  <w:rPr>
+                    <w:shd w:val="clear" w:color="auto" w:fill="FFFFFF"/>
+                    <w:lang w:val="en-AU" w:eastAsia="en-AU"/>
+                  </w:rPr>
+                  <w:fldChar w:fldCharType="begin"/>
+                </w:r>
+                <w:r>
+                  <w:rPr>
+                    <w:shd w:val="clear" w:color="auto" w:fill="FFFFFF"/>
+                    <w:lang w:val="en-AU" w:eastAsia="en-AU"/>
+                  </w:rPr>
+                  <w:instrText xml:space="preserve"> CITATION Con241 \l 3081 </w:instrText>
+                </w:r>
+                <w:r>
+                  <w:rPr>
+                    <w:shd w:val="clear" w:color="auto" w:fill="FFFFFF"/>
+                    <w:lang w:val="en-AU" w:eastAsia="en-AU"/>
+                  </w:rPr>
+                  <w:fldChar w:fldCharType="separate"/>
+                </w:r>
+                <w:r>
+                  <w:rPr>
+                    <w:noProof/>
+                    <w:shd w:val="clear" w:color="auto" w:fill="FFFFFF"/>
+                    <w:lang w:val="en-AU" w:eastAsia="en-AU"/>
+                  </w:rPr>
+                  <w:t xml:space="preserve"> </w:t>
+                </w:r>
+                <w:r>
+                  <w:rPr>
+                    <w:noProof/>
+                    <w:shd w:val="clear" w:color="auto" w:fill="FFFFFF"/>
+                    <w:lang w:val="en-AU" w:eastAsia="en-AU"/>
+                  </w:rPr>
+                  <w:t xml:space="preserve">(Cuffe, Peer to Peer Messaging App Software </w:t>
+                </w:r>
+                <w:r>
+                  <w:rPr>
+                    <w:noProof/>
+                    <w:shd w:val="clear" w:color="auto" w:fill="FFFFFF"/>
+                    <w:lang w:val="en-AU" w:eastAsia="en-AU"/>
+                  </w:rPr>
+                  <w:lastRenderedPageBreak/>
+                  <w:t>Requirements Specification Document (SRS)., 2024)</w:t>
+                </w:r>
+                <w:r>
+                  <w:rPr>
+                    <w:shd w:val="clear" w:color="auto" w:fill="FFFFFF"/>
+                    <w:lang w:val="en-AU" w:eastAsia="en-AU"/>
+                  </w:rPr>
+                  <w:fldChar w:fldCharType="end"/>
+                </w:r>
+              </w:sdtContent>
+            </w:sdt>
+          </w:p>
+        </w:tc>
+        <w:tc>
+          <w:tcPr>
+            <w:tcW w:w="1205" w:type="dxa"/>
+          </w:tcPr>
+          <w:p>
+            <w:pPr>
+              <w:ind w:firstLine="0"/>
+              <w:rPr>
+                <w:rFonts w:ascii="Wingdings 2" w:hAnsi="Wingdings 2"/>
+                <w:color w:val="FF0000"/>
+                <w:sz w:val="40"/>
+                <w:szCs w:val="40"/>
+              </w:rPr>
+            </w:pPr>
+            <w:r>
+              <w:rPr>
+                <w:rFonts w:ascii="Wingdings 2" w:hAnsi="Wingdings 2"/>
+                <w:color w:val="FF0000"/>
+                <w:sz w:val="40"/>
+                <w:szCs w:val="40"/>
+              </w:rPr>
+              <w:lastRenderedPageBreak/>
+              <w:t></w:t>
+            </w:r>
+          </w:p>
+        </w:tc>
+        <w:tc>
+          <w:tcPr>
+            <w:tcW w:w="2338" w:type="dxa"/>
+          </w:tcPr>
+          <w:p>
+            <w:pPr>
+              <w:ind w:firstLine="0"/>
+            </w:pPr>
+          </w:p>
+        </w:tc>
+      </w:tr>
+      <w:tr>
+        <w:tc>
+          <w:tcPr>
+            <w:tcW w:w="2336" w:type="dxa"/>
+          </w:tcPr>
+          <w:p>
+            <w:pPr>
+              <w:ind w:firstLine="0"/>
+            </w:pPr>
+            <w:r>
+              <w:t>Network moderation</w:t>
+            </w:r>
+            <w:sdt>
+              <w:sdtPr>
+                <w:id w:val="240296290"/>
+                <w:citation/>
+              </w:sdtPr>
+              <w:sdtContent>
+                <w:r>
+                  <w:fldChar w:fldCharType="begin"/>
+                </w:r>
+                <w:r>
+                  <w:rPr>
+                    <w:lang w:val="en-AU"/>
+                  </w:rPr>
+                  <w:instrText xml:space="preserve">CITATION Con241 \l 3081 </w:instrText>
+                </w:r>
+                <w:r>
+                  <w:fldChar w:fldCharType="separate"/>
+                </w:r>
+                <w:r>
+                  <w:rPr>
+                    <w:noProof/>
+                    <w:lang w:val="en-AU"/>
+                  </w:rPr>
+                  <w:t xml:space="preserve"> (Cuffe, Peer to Peer Messaging App Software Requirements Specification Document (SRS)., 2024)</w:t>
+                </w:r>
+                <w:r>
+                  <w:fldChar w:fldCharType="end"/>
+                </w:r>
+              </w:sdtContent>
+            </w:sdt>
+            <w:r>
+              <w:t xml:space="preserve"> </w:t>
+            </w:r>
+          </w:p>
+        </w:tc>
+        <w:tc>
+          <w:tcPr>
+            <w:tcW w:w="3471" w:type="dxa"/>
+          </w:tcPr>
+          <w:p>
+            <w:pPr>
+              <w:rPr>
+                <w:shd w:val="clear" w:color="auto" w:fill="FFFFFF"/>
+                <w:lang w:val="en-AU" w:eastAsia="en-AU"/>
+              </w:rPr>
+            </w:pPr>
+            <w:r>
+              <w:rPr>
+                <w:shd w:val="clear" w:color="auto" w:fill="FFFFFF"/>
+                <w:lang w:val="en-AU" w:eastAsia="en-AU"/>
+              </w:rPr>
+              <w:t>Accounts can be linked to a network moderator who can manage the accounts</w:t>
+            </w:r>
+          </w:p>
+          <w:p>
+            <w:pPr>
+              <w:rPr>
+                <w:shd w:val="clear" w:color="auto" w:fill="FFFFFF"/>
+                <w:lang w:val="en-AU" w:eastAsia="en-AU"/>
+              </w:rPr>
+            </w:pPr>
+            <w:r>
+              <w:rPr>
+                <w:shd w:val="clear" w:color="auto" w:fill="FFFFFF"/>
+                <w:lang w:val="en-AU" w:eastAsia="en-AU"/>
+              </w:rPr>
+              <w:t>Message logging</w:t>
+            </w:r>
+            <w:sdt>
+              <w:sdtPr>
+                <w:rPr>
+                  <w:shd w:val="clear" w:color="auto" w:fill="FFFFFF"/>
+                  <w:lang w:val="en-AU" w:eastAsia="en-AU"/>
+                </w:rPr>
+                <w:id w:val="1273979736"/>
+                <w:citation/>
+              </w:sdtPr>
+              <w:sdtContent>
+                <w:r>
+                  <w:rPr>
+                    <w:shd w:val="clear" w:color="auto" w:fill="FFFFFF"/>
+                    <w:lang w:val="en-AU" w:eastAsia="en-AU"/>
+                  </w:rPr>
+                  <w:fldChar w:fldCharType="begin"/>
+                </w:r>
+                <w:r>
+                  <w:rPr>
+                    <w:shd w:val="clear" w:color="auto" w:fill="FFFFFF"/>
+                    <w:lang w:val="en-AU" w:eastAsia="en-AU"/>
+                  </w:rPr>
+                  <w:instrText xml:space="preserve"> CITATION Con241 \l 3081 </w:instrText>
+                </w:r>
+                <w:r>
+                  <w:rPr>
+                    <w:shd w:val="clear" w:color="auto" w:fill="FFFFFF"/>
+                    <w:lang w:val="en-AU" w:eastAsia="en-AU"/>
+                  </w:rPr>
+                  <w:fldChar w:fldCharType="separate"/>
+                </w:r>
+                <w:r>
+                  <w:rPr>
+                    <w:noProof/>
+                    <w:shd w:val="clear" w:color="auto" w:fill="FFFFFF"/>
+                    <w:lang w:val="en-AU" w:eastAsia="en-AU"/>
+                  </w:rPr>
+                  <w:t xml:space="preserve"> </w:t>
+                </w:r>
+                <w:r>
+                  <w:rPr>
+                    <w:noProof/>
+                    <w:shd w:val="clear" w:color="auto" w:fill="FFFFFF"/>
+                    <w:lang w:val="en-AU" w:eastAsia="en-AU"/>
+                  </w:rPr>
+                  <w:t>(Cuffe, Peer to Peer Messaging App Software Requirements Specification Document (SRS)., 2024)</w:t>
+                </w:r>
+                <w:r>
+                  <w:rPr>
+                    <w:shd w:val="clear" w:color="auto" w:fill="FFFFFF"/>
+                    <w:lang w:val="en-AU" w:eastAsia="en-AU"/>
+                  </w:rPr>
+                  <w:fldChar w:fldCharType="end"/>
+                </w:r>
+              </w:sdtContent>
+            </w:sdt>
+          </w:p>
+        </w:tc>
+        <w:tc>
+          <w:tcPr>
+            <w:tcW w:w="1205" w:type="dxa"/>
+          </w:tcPr>
+          <w:p>
+            <w:pPr>
+              <w:ind w:firstLine="0"/>
+              <w:rPr>
+                <w:rFonts w:ascii="Wingdings 2" w:hAnsi="Wingdings 2"/>
+                <w:color w:val="FF0000"/>
+                <w:sz w:val="40"/>
+                <w:szCs w:val="40"/>
+              </w:rPr>
+            </w:pPr>
+            <w:r>
+              <w:rPr>
+                <w:rFonts w:ascii="Wingdings 2" w:hAnsi="Wingdings 2"/>
+                <w:color w:val="FF0000"/>
+                <w:sz w:val="40"/>
+                <w:szCs w:val="40"/>
+              </w:rPr>
+              <w:t></w:t>
+            </w:r>
+          </w:p>
+        </w:tc>
+        <w:tc>
+          <w:tcPr>
+            <w:tcW w:w="2338" w:type="dxa"/>
+          </w:tcPr>
+          <w:p>
+            <w:pPr>
+              <w:ind w:firstLine="0"/>
+            </w:pPr>
+          </w:p>
+        </w:tc>
+      </w:tr>
+      <w:tr>
+        <w:tc>
+          <w:tcPr>
+            <w:tcW w:w="2336" w:type="dxa"/>
+          </w:tcPr>
+          <w:p>
+            <w:pPr>
+              <w:ind w:firstLine="0"/>
+            </w:pPr>
+            <w:r>
+              <w:t>Account types</w:t>
+            </w:r>
+            <w:sdt>
+              <w:sdtPr>
+                <w:id w:val="-1353178711"/>
+                <w:citation/>
+              </w:sdtPr>
+              <w:sdtContent>
+                <w:r>
+                  <w:fldChar w:fldCharType="begin"/>
+                </w:r>
+                <w:r>
+                  <w:rPr>
+                    <w:lang w:val="en-AU"/>
+                  </w:rPr>
+                  <w:instrText xml:space="preserve">CITATION Con241 \l 3081 </w:instrText>
+                </w:r>
+                <w:r>
+                  <w:fldChar w:fldCharType="separate"/>
+                </w:r>
+                <w:r>
+                  <w:rPr>
+                    <w:noProof/>
+                    <w:lang w:val="en-AU"/>
+                  </w:rPr>
+                  <w:t xml:space="preserve"> (Cuffe, Peer to Peer Messaging App Software Requirements Specification Document (SRS)., 2024)</w:t>
+                </w:r>
+                <w:r>
+                  <w:fldChar w:fldCharType="end"/>
+                </w:r>
+              </w:sdtContent>
+            </w:sdt>
+          </w:p>
+        </w:tc>
+        <w:tc>
+          <w:tcPr>
+            <w:tcW w:w="3471" w:type="dxa"/>
+          </w:tcPr>
+          <w:p>
+            <w:r>
+              <w:rPr>
+                <w:shd w:val="clear" w:color="auto" w:fill="FFFFFF"/>
+                <w:lang w:val="en-AU" w:eastAsia="en-AU"/>
+              </w:rPr>
+              <w:t>The ability for network moderators to create different types of accounts for example students and teacher account types</w:t>
+            </w:r>
+            <w:sdt>
+              <w:sdtPr>
+                <w:id w:val="-1035347110"/>
+                <w:citation/>
+              </w:sdtPr>
+              <w:sdtContent>
+                <w:r>
+                  <w:fldChar w:fldCharType="begin"/>
+                </w:r>
+                <w:r>
+                  <w:rPr>
+                    <w:lang w:val="en-AU"/>
+                  </w:rPr>
+                  <w:instrText xml:space="preserve"> CITATION Con241 \l 3081 </w:instrText>
+                </w:r>
+                <w:r>
+                  <w:fldChar w:fldCharType="separate"/>
+                </w:r>
+                <w:r>
+                  <w:rPr>
+                    <w:noProof/>
+                    <w:lang w:val="en-AU"/>
+                  </w:rPr>
+                  <w:t>(Cuffe, Peer to Peer Messaging App Software Requirements Specification Document (SRS)., 2024)</w:t>
+                </w:r>
+                <w:r>
+                  <w:fldChar w:fldCharType="end"/>
+                </w:r>
+              </w:sdtContent>
+            </w:sdt>
+          </w:p>
+        </w:tc>
+        <w:tc>
+          <w:tcPr>
+            <w:tcW w:w="1205" w:type="dxa"/>
+          </w:tcPr>
+          <w:p>
+            <w:pPr>
+              <w:ind w:firstLine="0"/>
+              <w:rPr>
+                <w:rFonts w:ascii="Wingdings 2" w:hAnsi="Wingdings 2"/>
+                <w:color w:val="FF0000"/>
+                <w:sz w:val="40"/>
+                <w:szCs w:val="40"/>
+              </w:rPr>
+            </w:pPr>
+            <w:r>
+              <w:rPr>
+                <w:rFonts w:ascii="Wingdings 2" w:hAnsi="Wingdings 2"/>
+                <w:color w:val="FF0000"/>
                 <w:sz w:val="40"/>
                 <w:szCs w:val="40"/>
               </w:rPr>
@@ -1044,21 +3820,38 @@
       <w:pPr>
         <w:pStyle w:val="Heading2"/>
       </w:pPr>
-      <w:bookmarkStart w:id="1" w:name="_Toc177631034"/>
+      <w:bookmarkStart w:id="6" w:name="_Toc177631038"/>
       <w:r>
         <w:t>Summary</w:t>
       </w:r>
-      <w:bookmarkEnd w:id="1"/>
+      <w:bookmarkEnd w:id="6"/>
     </w:p>
     <w:p>
       <w:pPr>
+        <w:rPr>
+          <w:rFonts w:asciiTheme="majorHAnsi" w:eastAsiaTheme="majorEastAsia" w:hAnsiTheme="majorHAnsi" w:cstheme="majorBidi"/>
+          <w:b/>
+          <w:bCs/>
+        </w:rPr>
+      </w:pPr>
+      <w:bookmarkStart w:id="7" w:name="_Toc177631039"/>
+      <w:r>
+        <w:br w:type="page"/>
+      </w:r>
+    </w:p>
+    <w:p>
+      <w:pPr>
         <w:pStyle w:val="Heading1"/>
       </w:pPr>
-      <w:bookmarkStart w:id="2" w:name="_Toc177631035"/>
+    </w:p>
+    <w:p>
+      <w:pPr>
+        <w:pStyle w:val="Heading1"/>
+      </w:pPr>
       <w:r>
-        <w:t>Functional requirements</w:t>
+        <w:t>Business requirements</w:t>
       </w:r>
-      <w:bookmarkEnd w:id="2"/>
+      <w:bookmarkEnd w:id="7"/>
     </w:p>
     <w:tbl>
       <w:tblPr>
@@ -1135,6 +3928,9 @@
             <w:pPr>
               <w:ind w:firstLine="0"/>
             </w:pPr>
+            <w:r>
+              <w:t>Timeliness</w:t>
+            </w:r>
           </w:p>
         </w:tc>
         <w:tc>
@@ -1145,6 +3941,9 @@
             <w:pPr>
               <w:ind w:firstLine="0"/>
             </w:pPr>
+            <w:r>
+              <w:t>Completed on time without any delays.</w:t>
+            </w:r>
           </w:p>
         </w:tc>
         <w:tc>
@@ -1156,6 +3955,7 @@
               <w:ind w:firstLine="0"/>
               <w:rPr>
                 <w:rFonts w:ascii="Wingdings 2" w:hAnsi="Wingdings 2"/>
+                <w:color w:val="92D050"/>
                 <w:sz w:val="40"/>
                 <w:szCs w:val="40"/>
               </w:rPr>
@@ -1163,18 +3963,74 @@
             <w:r>
               <w:rPr>
                 <w:rFonts w:ascii="Wingdings 2" w:hAnsi="Wingdings 2"/>
+                <w:color w:val="92D050"/>
                 <w:sz w:val="40"/>
                 <w:szCs w:val="40"/>
               </w:rPr>
               <w:t></w:t>
             </w:r>
-            <w:r>
+          </w:p>
+        </w:tc>
+        <w:tc>
+          <w:tcPr>
+            <w:tcW w:w="2338" w:type="dxa"/>
+          </w:tcPr>
+          <w:p>
+            <w:pPr>
+              <w:ind w:firstLine="0"/>
+            </w:pPr>
+          </w:p>
+        </w:tc>
+      </w:tr>
+      <w:tr>
+        <w:tc>
+          <w:tcPr>
+            <w:tcW w:w="2336" w:type="dxa"/>
+          </w:tcPr>
+          <w:p>
+            <w:pPr>
+              <w:ind w:firstLine="0"/>
+            </w:pPr>
+            <w:r>
+              <w:t>Cost</w:t>
+            </w:r>
+          </w:p>
+        </w:tc>
+        <w:tc>
+          <w:tcPr>
+            <w:tcW w:w="2338" w:type="dxa"/>
+          </w:tcPr>
+          <w:p>
+            <w:pPr>
+              <w:ind w:firstLine="0"/>
+            </w:pPr>
+            <w:r>
+              <w:t>Completed at or below budget.</w:t>
+            </w:r>
+          </w:p>
+        </w:tc>
+        <w:tc>
+          <w:tcPr>
+            <w:tcW w:w="2338" w:type="dxa"/>
+          </w:tcPr>
+          <w:p>
+            <w:pPr>
+              <w:ind w:firstLine="0"/>
               <w:rPr>
                 <w:rFonts w:ascii="Wingdings 2" w:hAnsi="Wingdings 2"/>
+                <w:color w:val="92D050"/>
                 <w:sz w:val="40"/>
                 <w:szCs w:val="40"/>
               </w:rPr>
-              <w:t></w:t>
+            </w:pPr>
+            <w:r>
+              <w:rPr>
+                <w:rFonts w:ascii="Wingdings 2" w:hAnsi="Wingdings 2"/>
+                <w:color w:val="92D050"/>
+                <w:sz w:val="40"/>
+                <w:szCs w:val="40"/>
+              </w:rPr>
+              <w:t></w:t>
             </w:r>
           </w:p>
         </w:tc>
@@ -1194,381 +4050,20 @@
       <w:pPr>
         <w:pStyle w:val="Heading2"/>
       </w:pPr>
-      <w:bookmarkStart w:id="3" w:name="_Toc177631036"/>
+      <w:bookmarkStart w:id="8" w:name="_Toc177631040"/>
       <w:r>
         <w:t>Summary</w:t>
       </w:r>
-      <w:bookmarkEnd w:id="3"/>
+      <w:bookmarkEnd w:id="8"/>
     </w:p>
     <w:p>
       <w:pPr>
         <w:pStyle w:val="Heading1"/>
       </w:pPr>
-      <w:bookmarkStart w:id="4" w:name="_Toc177631037"/>
-      <w:r>
-        <w:t>Non-Functional requirements</w:t>
-      </w:r>
-      <w:bookmarkEnd w:id="4"/>
-    </w:p>
-    <w:tbl>
-      <w:tblPr>
-        <w:tblStyle w:val="TableGrid"/>
-        <w:tblW w:w="0" w:type="auto"/>
-        <w:tblLook w:val="04A0" w:firstRow="1" w:lastRow="0" w:firstColumn="1" w:lastColumn="0" w:noHBand="0" w:noVBand="1"/>
-      </w:tblPr>
-      <w:tblGrid>
-        <w:gridCol w:w="2336"/>
-        <w:gridCol w:w="2338"/>
-        <w:gridCol w:w="2338"/>
-        <w:gridCol w:w="2338"/>
-      </w:tblGrid>
-      <w:tr>
-        <w:tc>
-          <w:tcPr>
-            <w:tcW w:w="2336" w:type="dxa"/>
-          </w:tcPr>
-          <w:p>
-            <w:pPr>
-              <w:ind w:firstLine="0"/>
-            </w:pPr>
-            <w:r>
-              <w:t>Criteria</w:t>
-            </w:r>
-          </w:p>
-        </w:tc>
-        <w:tc>
-          <w:tcPr>
-            <w:tcW w:w="2338" w:type="dxa"/>
-          </w:tcPr>
-          <w:p>
-            <w:pPr>
-              <w:ind w:firstLine="0"/>
-            </w:pPr>
-            <w:r>
-              <w:t>Description</w:t>
-            </w:r>
-          </w:p>
-        </w:tc>
-        <w:tc>
-          <w:tcPr>
-            <w:tcW w:w="2338" w:type="dxa"/>
-          </w:tcPr>
-          <w:p>
-            <w:pPr>
-              <w:ind w:firstLine="0"/>
-            </w:pPr>
-            <w:r>
-              <w:t xml:space="preserve">Achieved </w:t>
-            </w:r>
-          </w:p>
-        </w:tc>
-        <w:tc>
-          <w:tcPr>
-            <w:tcW w:w="2338" w:type="dxa"/>
-          </w:tcPr>
-          <w:p>
-            <w:pPr>
-              <w:ind w:firstLine="0"/>
-            </w:pPr>
-            <w:r>
-              <w:t>Explanation</w:t>
-            </w:r>
-          </w:p>
-        </w:tc>
-      </w:tr>
-      <w:tr>
-        <w:tc>
-          <w:tcPr>
-            <w:tcW w:w="2336" w:type="dxa"/>
-          </w:tcPr>
-          <w:p>
-            <w:pPr>
-              <w:ind w:firstLine="0"/>
-            </w:pPr>
-          </w:p>
-        </w:tc>
-        <w:tc>
-          <w:tcPr>
-            <w:tcW w:w="2338" w:type="dxa"/>
-          </w:tcPr>
-          <w:p>
-            <w:pPr>
-              <w:ind w:firstLine="0"/>
-            </w:pPr>
-          </w:p>
-        </w:tc>
-        <w:tc>
-          <w:tcPr>
-            <w:tcW w:w="2338" w:type="dxa"/>
-          </w:tcPr>
-          <w:p>
-            <w:pPr>
-              <w:ind w:firstLine="0"/>
-              <w:rPr>
-                <w:rFonts w:ascii="Wingdings 2" w:hAnsi="Wingdings 2"/>
-                <w:sz w:val="40"/>
-                <w:szCs w:val="40"/>
-              </w:rPr>
-            </w:pPr>
-            <w:r>
-              <w:rPr>
-                <w:rFonts w:ascii="Wingdings 2" w:hAnsi="Wingdings 2"/>
-                <w:sz w:val="40"/>
-                <w:szCs w:val="40"/>
-              </w:rPr>
-              <w:t></w:t>
-            </w:r>
-            <w:r>
-              <w:rPr>
-                <w:rFonts w:ascii="Wingdings 2" w:hAnsi="Wingdings 2"/>
-                <w:sz w:val="40"/>
-                <w:szCs w:val="40"/>
-              </w:rPr>
-              <w:t></w:t>
-            </w:r>
-          </w:p>
-        </w:tc>
-        <w:tc>
-          <w:tcPr>
-            <w:tcW w:w="2338" w:type="dxa"/>
-          </w:tcPr>
-          <w:p>
-            <w:pPr>
-              <w:ind w:firstLine="0"/>
-            </w:pPr>
-          </w:p>
-        </w:tc>
-      </w:tr>
-    </w:tbl>
-    <w:p>
-      <w:pPr>
-        <w:pStyle w:val="Heading2"/>
-      </w:pPr>
-      <w:bookmarkStart w:id="5" w:name="_Toc177631038"/>
-      <w:r>
-        <w:t>Summary</w:t>
-      </w:r>
-      <w:bookmarkEnd w:id="5"/>
-    </w:p>
-    <w:p>
-      <w:pPr>
-        <w:pStyle w:val="Heading1"/>
-      </w:pPr>
-      <w:bookmarkStart w:id="6" w:name="_Toc177631039"/>
-      <w:r>
-        <w:t>Business requirements</w:t>
-      </w:r>
-      <w:bookmarkEnd w:id="6"/>
-    </w:p>
-    <w:tbl>
-      <w:tblPr>
-        <w:tblStyle w:val="TableGrid"/>
-        <w:tblW w:w="0" w:type="auto"/>
-        <w:tblLook w:val="04A0" w:firstRow="1" w:lastRow="0" w:firstColumn="1" w:lastColumn="0" w:noHBand="0" w:noVBand="1"/>
-      </w:tblPr>
-      <w:tblGrid>
-        <w:gridCol w:w="2336"/>
-        <w:gridCol w:w="2338"/>
-        <w:gridCol w:w="2338"/>
-        <w:gridCol w:w="2338"/>
-      </w:tblGrid>
-      <w:tr>
-        <w:tc>
-          <w:tcPr>
-            <w:tcW w:w="2336" w:type="dxa"/>
-          </w:tcPr>
-          <w:p>
-            <w:pPr>
-              <w:ind w:firstLine="0"/>
-            </w:pPr>
-            <w:r>
-              <w:t>Criteria</w:t>
-            </w:r>
-          </w:p>
-        </w:tc>
-        <w:tc>
-          <w:tcPr>
-            <w:tcW w:w="2338" w:type="dxa"/>
-          </w:tcPr>
-          <w:p>
-            <w:pPr>
-              <w:ind w:firstLine="0"/>
-            </w:pPr>
-            <w:r>
-              <w:t>Description</w:t>
-            </w:r>
-          </w:p>
-        </w:tc>
-        <w:tc>
-          <w:tcPr>
-            <w:tcW w:w="2338" w:type="dxa"/>
-          </w:tcPr>
-          <w:p>
-            <w:pPr>
-              <w:ind w:firstLine="0"/>
-            </w:pPr>
-            <w:r>
-              <w:t xml:space="preserve">Achieved </w:t>
-            </w:r>
-          </w:p>
-        </w:tc>
-        <w:tc>
-          <w:tcPr>
-            <w:tcW w:w="2338" w:type="dxa"/>
-          </w:tcPr>
-          <w:p>
-            <w:pPr>
-              <w:ind w:firstLine="0"/>
-            </w:pPr>
-            <w:r>
-              <w:t>Explanation</w:t>
-            </w:r>
-          </w:p>
-        </w:tc>
-      </w:tr>
-      <w:tr>
-        <w:tc>
-          <w:tcPr>
-            <w:tcW w:w="2336" w:type="dxa"/>
-          </w:tcPr>
-          <w:p>
-            <w:pPr>
-              <w:ind w:firstLine="0"/>
-            </w:pPr>
-            <w:r>
-              <w:t>Timeliness</w:t>
-            </w:r>
-          </w:p>
-        </w:tc>
-        <w:tc>
-          <w:tcPr>
-            <w:tcW w:w="2338" w:type="dxa"/>
-          </w:tcPr>
-          <w:p>
-            <w:pPr>
-              <w:ind w:firstLine="0"/>
-            </w:pPr>
-            <w:r>
-              <w:t>Completed on time without any delays.</w:t>
-            </w:r>
-          </w:p>
-        </w:tc>
-        <w:tc>
-          <w:tcPr>
-            <w:tcW w:w="2338" w:type="dxa"/>
-          </w:tcPr>
-          <w:p>
-            <w:pPr>
-              <w:ind w:firstLine="0"/>
-              <w:rPr>
-                <w:rFonts w:ascii="Wingdings 2" w:hAnsi="Wingdings 2"/>
-                <w:sz w:val="40"/>
-                <w:szCs w:val="40"/>
-              </w:rPr>
-            </w:pPr>
-            <w:r>
-              <w:rPr>
-                <w:rFonts w:ascii="Wingdings 2" w:hAnsi="Wingdings 2"/>
-                <w:sz w:val="40"/>
-                <w:szCs w:val="40"/>
-              </w:rPr>
-              <w:t></w:t>
-            </w:r>
-          </w:p>
-        </w:tc>
-        <w:tc>
-          <w:tcPr>
-            <w:tcW w:w="2338" w:type="dxa"/>
-          </w:tcPr>
-          <w:p>
-            <w:pPr>
-              <w:ind w:firstLine="0"/>
-            </w:pPr>
-          </w:p>
-        </w:tc>
-      </w:tr>
-      <w:tr>
-        <w:tc>
-          <w:tcPr>
-            <w:tcW w:w="2336" w:type="dxa"/>
-          </w:tcPr>
-          <w:p>
-            <w:pPr>
-              <w:ind w:firstLine="0"/>
-            </w:pPr>
-            <w:r>
-              <w:t>Cost</w:t>
-            </w:r>
-          </w:p>
-        </w:tc>
-        <w:tc>
-          <w:tcPr>
-            <w:tcW w:w="2338" w:type="dxa"/>
-          </w:tcPr>
-          <w:p>
-            <w:pPr>
-              <w:ind w:firstLine="0"/>
-            </w:pPr>
-            <w:r>
-              <w:t>Completed at or below budget.</w:t>
-            </w:r>
-          </w:p>
-        </w:tc>
-        <w:tc>
-          <w:tcPr>
-            <w:tcW w:w="2338" w:type="dxa"/>
-          </w:tcPr>
-          <w:p>
-            <w:pPr>
-              <w:ind w:firstLine="0"/>
-              <w:rPr>
-                <w:rFonts w:ascii="Wingdings 2" w:hAnsi="Wingdings 2"/>
-                <w:sz w:val="40"/>
-                <w:szCs w:val="40"/>
-              </w:rPr>
-            </w:pPr>
-            <w:r>
-              <w:rPr>
-                <w:rFonts w:ascii="Wingdings 2" w:hAnsi="Wingdings 2"/>
-                <w:sz w:val="40"/>
-                <w:szCs w:val="40"/>
-              </w:rPr>
-              <w:t></w:t>
-            </w:r>
-          </w:p>
-        </w:tc>
-        <w:tc>
-          <w:tcPr>
-            <w:tcW w:w="2338" w:type="dxa"/>
-          </w:tcPr>
-          <w:p>
-            <w:pPr>
-              <w:ind w:firstLine="0"/>
-            </w:pPr>
-          </w:p>
-        </w:tc>
-      </w:tr>
-    </w:tbl>
-    <w:p>
-      <w:pPr>
-        <w:pStyle w:val="Heading2"/>
-      </w:pPr>
-      <w:bookmarkStart w:id="7" w:name="_Toc177631040"/>
-      <w:r>
-        <w:t>Summary</w:t>
-      </w:r>
-      <w:bookmarkEnd w:id="7"/>
-    </w:p>
-    <w:p>
-      <w:pPr>
-        <w:pStyle w:val="Heading1"/>
-      </w:pPr>
-      <w:bookmarkStart w:id="8" w:name="_Toc177631041"/>
+      <w:bookmarkStart w:id="9" w:name="_Toc177631041"/>
       <w:r>
         <w:t>Testing</w:t>
       </w:r>
-      <w:bookmarkStart w:id="9" w:name="_GoBack"/>
-      <w:bookmarkEnd w:id="8"/>
       <w:bookmarkEnd w:id="9"/>
     </w:p>
     <w:p>
@@ -1910,6 +4405,121 @@
       </w:r>
       <w:bookmarkEnd w:id="11"/>
     </w:p>
+    <w:p>
+      <w:r>
+        <w:br w:type="page"/>
+      </w:r>
+    </w:p>
+    <w:sdt>
+      <w:sdtPr>
+        <w:id w:val="-697776438"/>
+        <w:docPartObj>
+          <w:docPartGallery w:val="Bibliographies"/>
+          <w:docPartUnique/>
+        </w:docPartObj>
+      </w:sdtPr>
+      <w:sdtEndPr>
+        <w:rPr>
+          <w:rFonts w:asciiTheme="minorHAnsi" w:eastAsiaTheme="minorEastAsia" w:hAnsiTheme="minorHAnsi" w:cstheme="minorBidi"/>
+          <w:b w:val="0"/>
+          <w:bCs w:val="0"/>
+        </w:rPr>
+      </w:sdtEndPr>
+      <w:sdtContent>
+        <w:p>
+          <w:pPr>
+            <w:pStyle w:val="Heading1"/>
+          </w:pPr>
+          <w:r>
+            <w:t>Bibliography</w:t>
+          </w:r>
+        </w:p>
+        <w:sdt>
+          <w:sdtPr>
+            <w:id w:val="111145805"/>
+            <w:bibliography/>
+          </w:sdtPr>
+          <w:sdtContent>
+            <w:p>
+              <w:pPr>
+                <w:pStyle w:val="Bibliography"/>
+                <w:rPr>
+                  <w:noProof/>
+                </w:rPr>
+              </w:pPr>
+              <w:r>
+                <w:fldChar w:fldCharType="begin"/>
+              </w:r>
+              <w:r>
+                <w:instrText xml:space="preserve"> BIBLIOGRAPHY </w:instrText>
+              </w:r>
+              <w:r>
+                <w:fldChar w:fldCharType="separate"/>
+              </w:r>
+              <w:r>
+                <w:rPr>
+                  <w:noProof/>
+                </w:rPr>
+                <w:t xml:space="preserve">Cuffe, C. (2024). </w:t>
+              </w:r>
+              <w:r>
+                <w:rPr>
+                  <w:i/>
+                  <w:iCs/>
+                  <w:noProof/>
+                </w:rPr>
+                <w:t>Peer to Peer Messaging App Evaluation Criteria and UI Mockup.</w:t>
+              </w:r>
+              <w:r>
+                <w:rPr>
+                  <w:noProof/>
+                </w:rPr>
+                <w:t xml:space="preserve"> Melbourne: None.</w:t>
+              </w:r>
+            </w:p>
+            <w:p>
+              <w:pPr>
+                <w:pStyle w:val="Bibliography"/>
+                <w:rPr>
+                  <w:noProof/>
+                </w:rPr>
+              </w:pPr>
+              <w:r>
+                <w:rPr>
+                  <w:noProof/>
+                </w:rPr>
+                <w:t xml:space="preserve">Cuffe, C. (2024). </w:t>
+              </w:r>
+              <w:r>
+                <w:rPr>
+                  <w:i/>
+                  <w:iCs/>
+                  <w:noProof/>
+                </w:rPr>
+                <w:t>Peer to Peer Messaging App Software Requirements Specification Document (SRS).</w:t>
+              </w:r>
+              <w:r>
+                <w:rPr>
+                  <w:noProof/>
+                </w:rPr>
+                <w:t xml:space="preserve"> Melbourne: None.</w:t>
+              </w:r>
+            </w:p>
+            <w:p>
+              <w:r>
+                <w:rPr>
+                  <w:b/>
+                  <w:bCs/>
+                  <w:noProof/>
+                </w:rPr>
+                <w:fldChar w:fldCharType="end"/>
+              </w:r>
+            </w:p>
+          </w:sdtContent>
+        </w:sdt>
+      </w:sdtContent>
+    </w:sdt>
+    <w:p/>
     <w:sectPr>
       <w:headerReference w:type="default" r:id="rId9"/>
       <w:headerReference w:type="first" r:id="rId10"/>
@@ -4491,6 +7101,119 @@
       </w:rPr>
     </w:lvl>
   </w:abstractNum>
+  <w:abstractNum w:abstractNumId="29" w15:restartNumberingAfterBreak="0">
+    <w:nsid w:val="7F274282"/>
+    <w:multiLevelType w:val="hybridMultilevel"/>
+    <w:tmpl w:val="7F12340C"/>
+    <w:lvl w:ilvl="0" w:tplc="08090001">
+      <w:start w:val="1"/>
+      <w:numFmt w:val="bullet"/>
+      <w:lvlText w:val=""/>
+      <w:lvlJc w:val="left"/>
+      <w:pPr>
+        <w:ind w:left="720" w:hanging="360"/>
+      </w:pPr>
+      <w:rPr>
+        <w:rFonts w:ascii="Symbol" w:hAnsi="Symbol" w:hint="default"/>
+      </w:rPr>
+    </w:lvl>
+    <w:lvl w:ilvl="1" w:tplc="08090003">
+      <w:start w:val="1"/>
+      <w:numFmt w:val="bullet"/>
+      <w:lvlText w:val="o"/>
+      <w:lvlJc w:val="left"/>
+      <w:pPr>
+        <w:ind w:left="1440" w:hanging="360"/>
+      </w:pPr>
+      <w:rPr>
+        <w:rFonts w:ascii="Courier New" w:hAnsi="Courier New" w:cs="Courier New" w:hint="default"/>
+      </w:rPr>
+    </w:lvl>
+    <w:lvl w:ilvl="2" w:tplc="08090005" w:tentative="1">
+      <w:start w:val="1"/>
+      <w:numFmt w:val="bullet"/>
+      <w:lvlText w:val=""/>
+      <w:lvlJc w:val="left"/>
+      <w:pPr>
+        <w:ind w:left="2160" w:hanging="360"/>
+      </w:pPr>
+      <w:rPr>
+        <w:rFonts w:ascii="Wingdings" w:hAnsi="Wingdings" w:hint="default"/>
+      </w:rPr>
+    </w:lvl>
+    <w:lvl w:ilvl="3" w:tplc="08090001" w:tentative="1">
+      <w:start w:val="1"/>
+      <w:numFmt w:val="bullet"/>
+      <w:lvlText w:val=""/>
+      <w:lvlJc w:val="left"/>
+      <w:pPr>
+        <w:ind w:left="2880" w:hanging="360"/>
+      </w:pPr>
+      <w:rPr>
+        <w:rFonts w:ascii="Symbol" w:hAnsi="Symbol" w:hint="default"/>
+      </w:rPr>
+    </w:lvl>
+    <w:lvl w:ilvl="4" w:tplc="08090003" w:tentative="1">
+      <w:start w:val="1"/>
+      <w:numFmt w:val="bullet"/>
+      <w:lvlText w:val="o"/>
+      <w:lvlJc w:val="left"/>
+      <w:pPr>
+        <w:ind w:left="3600" w:hanging="360"/>
+      </w:pPr>
+      <w:rPr>
+        <w:rFonts w:ascii="Courier New" w:hAnsi="Courier New" w:cs="Courier New" w:hint="default"/>
+      </w:rPr>
+    </w:lvl>
+    <w:lvl w:ilvl="5" w:tplc="08090005" w:tentative="1">
+      <w:start w:val="1"/>
+      <w:numFmt w:val="bullet"/>
+      <w:lvlText w:val=""/>
+      <w:lvlJc w:val="left"/>
+      <w:pPr>
+        <w:ind w:left="4320" w:hanging="360"/>
+      </w:pPr>
+      <w:rPr>
+        <w:rFonts w:ascii="Wingdings" w:hAnsi="Wingdings" w:hint="default"/>
+      </w:rPr>
+    </w:lvl>
+    <w:lvl w:ilvl="6" w:tplc="08090001" w:tentative="1">
+      <w:start w:val="1"/>
+      <w:numFmt w:val="bullet"/>
+      <w:lvlText w:val=""/>
+      <w:lvlJc w:val="left"/>
+      <w:pPr>
+        <w:ind w:left="5040" w:hanging="360"/>
+      </w:pPr>
+      <w:rPr>
+        <w:rFonts w:ascii="Symbol" w:hAnsi="Symbol" w:hint="default"/>
+      </w:rPr>
+    </w:lvl>
+    <w:lvl w:ilvl="7" w:tplc="08090003" w:tentative="1">
+      <w:start w:val="1"/>
+      <w:numFmt w:val="bullet"/>
+      <w:lvlText w:val="o"/>
+      <w:lvlJc w:val="left"/>
+      <w:pPr>
+        <w:ind w:left="5760" w:hanging="360"/>
+      </w:pPr>
+      <w:rPr>
+        <w:rFonts w:ascii="Courier New" w:hAnsi="Courier New" w:cs="Courier New" w:hint="default"/>
+      </w:rPr>
+    </w:lvl>
+    <w:lvl w:ilvl="8" w:tplc="08090005" w:tentative="1">
+      <w:start w:val="1"/>
+      <w:numFmt w:val="bullet"/>
+      <w:lvlText w:val=""/>
+      <w:lvlJc w:val="left"/>
+      <w:pPr>
+        <w:ind w:left="6480" w:hanging="360"/>
+      </w:pPr>
+      <w:rPr>
+        <w:rFonts w:ascii="Wingdings" w:hAnsi="Wingdings" w:hint="default"/>
+      </w:rPr>
+    </w:lvl>
+  </w:abstractNum>
   <w:num w:numId="1">
     <w:abstractNumId w:val="9"/>
   </w:num>
@@ -4583,6 +7306,9 @@
   </w:num>
   <w:num w:numId="30">
     <w:abstractNumId w:val="11"/>
+  </w:num>
+  <w:num w:numId="31">
+    <w:abstractNumId w:val="29"/>
   </w:num>
 </w:numbering>
 </file>
@@ -4993,7 +7719,7 @@
     <w:basedOn w:val="Normal"/>
     <w:next w:val="Normal"/>
     <w:link w:val="Heading1Char"/>
-    <w:uiPriority w:val="5"/>
+    <w:uiPriority w:val="9"/>
     <w:qFormat/>
     <w:pPr>
       <w:keepNext/>
@@ -5187,7 +7913,7 @@
     <w:name w:val="Heading 1 Char"/>
     <w:basedOn w:val="DefaultParagraphFont"/>
     <w:link w:val="Heading1"/>
-    <w:uiPriority w:val="5"/>
+    <w:uiPriority w:val="9"/>
     <w:rsid w:val="00DB2E59"/>
     <w:rPr>
       <w:rFonts w:asciiTheme="majorHAnsi" w:eastAsiaTheme="majorEastAsia" w:hAnsiTheme="majorHAnsi" w:cstheme="majorBidi"/>
@@ -7313,7 +10039,48 @@
 </file>
 
 <file path=customXml/item2.xml><?xml version="1.0" encoding="utf-8"?>
-<b:Sources xmlns:b="http://schemas.openxmlformats.org/officeDocument/2006/bibliography" xmlns="http://schemas.openxmlformats.org/officeDocument/2006/bibliography" SelectedStyle="\APASixthEditionOfficeOnline.xsl" StyleName="APA" Version="6"/>
+<b:Sources xmlns:b="http://schemas.openxmlformats.org/officeDocument/2006/bibliography" xmlns="http://schemas.openxmlformats.org/officeDocument/2006/bibliography" SelectedStyle="\APASixthEditionOfficeOnline.xsl" StyleName="APA" Version="6">
+  <b:Source>
+    <b:Tag>Con242</b:Tag>
+    <b:SourceType>Book</b:SourceType>
+    <b:Guid>{4177EC70-B084-4039-97C3-FF5F800FF216}</b:Guid>
+    <b:Author>
+      <b:Author>
+        <b:NameList>
+          <b:Person>
+            <b:Last>Cuffe</b:Last>
+            <b:First>Connor</b:First>
+          </b:Person>
+        </b:NameList>
+      </b:Author>
+    </b:Author>
+    <b:Title>Peer to Peer Messaging App Evaluation Criteria and UI Mockup</b:Title>
+    <b:Year>2024</b:Year>
+    <b:City>Melbourne</b:City>
+    <b:Publisher>None</b:Publisher>
+    <b:RefOrder>1</b:RefOrder>
+  </b:Source>
+  <b:Source>
+    <b:Tag>Con241</b:Tag>
+    <b:SourceType>Book</b:SourceType>
+    <b:Guid>{B326B9F3-496A-4C0D-ABD5-4D9587951D87}</b:Guid>
+    <b:Author>
+      <b:Author>
+        <b:NameList>
+          <b:Person>
+            <b:Last>Cuffe</b:Last>
+            <b:First>Connor</b:First>
+          </b:Person>
+        </b:NameList>
+      </b:Author>
+    </b:Author>
+    <b:Title>Peer to Peer Messaging App Software Requirements Specification Document (SRS).</b:Title>
+    <b:Year>2024</b:Year>
+    <b:City>Melbourne</b:City>
+    <b:Publisher>None</b:Publisher>
+    <b:RefOrder>2</b:RefOrder>
+  </b:Source>
+</b:Sources>
 </file>
 
 <file path=customXml/itemProps1.xml><?xml version="1.0" encoding="utf-8"?>
@@ -7325,7 +10092,7 @@
 </file>
 
 <file path=customXml/itemProps2.xml><?xml version="1.0" encoding="utf-8"?>
-<ds:datastoreItem xmlns:ds="http://schemas.openxmlformats.org/officeDocument/2006/customXml" ds:itemID="{670F34E2-74D1-4BD3-BE0D-00C12BAF69A9}">
+<ds:datastoreItem xmlns:ds="http://schemas.openxmlformats.org/officeDocument/2006/customXml" ds:itemID="{BBE70AB1-B1DF-4A87-B576-A68784E59FFA}">
   <ds:schemaRefs>
     <ds:schemaRef ds:uri="http://schemas.openxmlformats.org/officeDocument/2006/bibliography"/>
   </ds:schemaRefs>

</xml_diff>